<commit_message>
Updating tech note on CIM for the fragmented profile export
git-svn-id: https://svn.code.sf.net/p/electricdss/code@2866 d8739450-1e93-4ef4-a0af-c327d92816ff
</commit_message>
<xml_diff>
--- a/trunk/Doc/Common_Information_Model.docx
+++ b/trunk/Doc/Common_Information_Model.docx
@@ -26,7 +26,22 @@
         <w:t>extensions</w:t>
       </w:r>
       <w:r>
-        <w:t xml:space="preserve"> of CIM17, which is to be standardized in early 2020. These extensions are important in modeling North American distribution systems and will be tested in March 2020 at CIM interoperability tests that are sponsored by the CIM Users Group.  </w:t>
+        <w:t xml:space="preserve"> of CIM17, which is to be standardized in early 2020. These extensions are important in modeling North American distribution systems and will be tested in </w:t>
+      </w:r>
+      <w:r>
+        <w:t>July</w:t>
+      </w:r>
+      <w:r>
+        <w:t xml:space="preserve"> 2020 at CIM interoperability tests that are sponsored by the CIM Users Group</w:t>
+      </w:r>
+      <w:r>
+        <w:rPr>
+          <w:rStyle w:val="FootnoteReference"/>
+        </w:rPr>
+        <w:footnoteReference w:id="1"/>
+      </w:r>
+      <w:r>
+        <w:t xml:space="preserve">.  </w:t>
       </w:r>
     </w:p>
     <w:p>
@@ -122,7 +137,7 @@
 ODk0NDIzIj4zMTY8L2tleT48L2ZvcmVpZ24ta2V5cz48cmVmLXR5cGUgbmFtZT0iV2ViIFBhZ2Ui
 PjEyPC9yZWYtdHlwZT48Y29udHJpYnV0b3JzPjxhdXRob3JzPjxhdXRob3I+UGFjaWZpYyBOb3J0
 aHdlc3QgTmF0aW9uYWwgTGFib3JhdG9yeSw8L2F1dGhvcj48L2F1dGhvcnM+PC9jb250cmlidXRv
-cnM+PHRpdGxlcz48dGl0bGU+R3JpZEFQUFMtRDwvdGl0bGU+PC90aXRsZXM+PHZvbHVtZT4yMDE5
+cnM+PHRpdGxlcz48dGl0bGU+R3JpZEFQUFMtRDwvdGl0bGU+PC90aXRsZXM+PHZvbHVtZT4yMDIw
 PC92b2x1bWU+PGRhdGVzPjx5ZWFyPjIwMTc8L3llYXI+PC9kYXRlcz48dXJscz48cmVsYXRlZC11
 cmxzPjx1cmw+aHR0cDovL2dyaWRhcHBzZC5yZWFkdGhlZG9jcy5pby9lbi9sYXRlc3Q8L3VybD48
 L3JlbGF0ZWQtdXJscz48L3VybHM+PC9yZWNvcmQ+PC9DaXRlPjxDaXRlPjxBdXRob3I+UGFjaWZp
@@ -133,7 +148,7 @@
 a2V5cz48cmVmLXR5cGUgbmFtZT0iV2ViIFBhZ2UiPjEyPC9yZWYtdHlwZT48Y29udHJpYnV0b3Jz
 PjxhdXRob3JzPjxhdXRob3I+UGFjaWZpYyBOb3J0aHdlc3QgTmF0aW9uYWwgTGFib3JhdG9yeSw8
 L2F1dGhvcj48L2F1dGhvcnM+PC9jb250cmlidXRvcnM+PHRpdGxlcz48dGl0bGU+Q0lNIEltcG9y
-dGVyIGFuZCBUZXN0IEZpbGVzPC90aXRsZT48L3RpdGxlcz48dm9sdW1lPjIwMTk8L3ZvbHVtZT48
+dGVyIGFuZCBUZXN0IEZpbGVzPC90aXRsZT48L3RpdGxlcz48dm9sdW1lPjIwMjA8L3ZvbHVtZT48
 ZGF0ZXM+PHllYXI+MjAxNzwveWVhcj48L2RhdGVzPjx1cmxzPjxyZWxhdGVkLXVybHM+PHVybD5o
 dHRwczovL2dpdGh1Yi5jb20vR1JJREFQUFNEL1Bvd2VyZ3JpZC1Nb2RlbHM8L3VybD48L3JlbGF0
 ZWQtdXJscz48L3VybHM+PC9yZWNvcmQ+PC9DaXRlPjwvRW5kTm90ZT5=
@@ -218,7 +233,7 @@
 ODk0NDIzIj4zMTY8L2tleT48L2ZvcmVpZ24ta2V5cz48cmVmLXR5cGUgbmFtZT0iV2ViIFBhZ2Ui
 PjEyPC9yZWYtdHlwZT48Y29udHJpYnV0b3JzPjxhdXRob3JzPjxhdXRob3I+UGFjaWZpYyBOb3J0
 aHdlc3QgTmF0aW9uYWwgTGFib3JhdG9yeSw8L2F1dGhvcj48L2F1dGhvcnM+PC9jb250cmlidXRv
-cnM+PHRpdGxlcz48dGl0bGU+R3JpZEFQUFMtRDwvdGl0bGU+PC90aXRsZXM+PHZvbHVtZT4yMDE5
+cnM+PHRpdGxlcz48dGl0bGU+R3JpZEFQUFMtRDwvdGl0bGU+PC90aXRsZXM+PHZvbHVtZT4yMDIw
 PC92b2x1bWU+PGRhdGVzPjx5ZWFyPjIwMTc8L3llYXI+PC9kYXRlcz48dXJscz48cmVsYXRlZC11
 cmxzPjx1cmw+aHR0cDovL2dyaWRhcHBzZC5yZWFkdGhlZG9jcy5pby9lbi9sYXRlc3Q8L3VybD48
 L3JlbGF0ZWQtdXJscz48L3VybHM+PC9yZWNvcmQ+PC9DaXRlPjxDaXRlPjxBdXRob3I+UGFjaWZp
@@ -229,7 +244,7 @@
 a2V5cz48cmVmLXR5cGUgbmFtZT0iV2ViIFBhZ2UiPjEyPC9yZWYtdHlwZT48Y29udHJpYnV0b3Jz
 PjxhdXRob3JzPjxhdXRob3I+UGFjaWZpYyBOb3J0aHdlc3QgTmF0aW9uYWwgTGFib3JhdG9yeSw8
 L2F1dGhvcj48L2F1dGhvcnM+PC9jb250cmlidXRvcnM+PHRpdGxlcz48dGl0bGU+Q0lNIEltcG9y
-dGVyIGFuZCBUZXN0IEZpbGVzPC90aXRsZT48L3RpdGxlcz48dm9sdW1lPjIwMTk8L3ZvbHVtZT48
+dGVyIGFuZCBUZXN0IEZpbGVzPC90aXRsZT48L3RpdGxlcz48dm9sdW1lPjIwMjA8L3ZvbHVtZT48
 ZGF0ZXM+PHllYXI+MjAxNzwveWVhcj48L2RhdGVzPjx1cmxzPjxyZWxhdGVkLXVybHM+PHVybD5o
 dHRwczovL2dpdGh1Yi5jb20vR1JJREFQUFNEL1Bvd2VyZ3JpZC1Nb2RlbHM8L3VybD48L3JlbGF0
 ZWQtdXJscz48L3VybHM+PC9yZWNvcmQ+PC9DaXRlPjwvRW5kTm90ZT5=
@@ -411,7 +426,7 @@
         <w:fldChar w:fldCharType="begin"/>
       </w:r>
       <w:r>
-        <w:instrText xml:space="preserve"> ADDIN EN.CITE &lt;EndNote&gt;&lt;Cite&gt;&lt;Author&gt;Pacific Northwest National Laboratory&lt;/Author&gt;&lt;Year&gt;2017&lt;/Year&gt;&lt;RecNum&gt;316&lt;/RecNum&gt;&lt;DisplayText&gt;[3]&lt;/DisplayText&gt;&lt;record&gt;&lt;rec-number&gt;316&lt;/rec-number&gt;&lt;foreign-keys&gt;&lt;key app="EN" db-id="dxt9wraza9p25zevrw5v5e0rsvafazdvzfe0" timestamp="1497894423"&gt;316&lt;/key&gt;&lt;/foreign-keys&gt;&lt;ref-type name="Web Page"&gt;12&lt;/ref-type&gt;&lt;contributors&gt;&lt;authors&gt;&lt;author&gt;Pacific Northwest National Laboratory,&lt;/author&gt;&lt;/authors&gt;&lt;/contributors&gt;&lt;titles&gt;&lt;title&gt;GridAPPS-D&lt;/title&gt;&lt;/titles&gt;&lt;volume&gt;2019&lt;/volume&gt;&lt;dates&gt;&lt;year&gt;2017&lt;/year&gt;&lt;/dates&gt;&lt;urls&gt;&lt;related-urls&gt;&lt;url&gt;http://gridappsd.readthedocs.io/en/latest&lt;/url&gt;&lt;/related-urls&gt;&lt;/urls&gt;&lt;/record&gt;&lt;/Cite&gt;&lt;/EndNote&gt;</w:instrText>
+        <w:instrText xml:space="preserve"> ADDIN EN.CITE &lt;EndNote&gt;&lt;Cite&gt;&lt;Author&gt;Pacific Northwest National Laboratory&lt;/Author&gt;&lt;Year&gt;2017&lt;/Year&gt;&lt;RecNum&gt;316&lt;/RecNum&gt;&lt;DisplayText&gt;[3]&lt;/DisplayText&gt;&lt;record&gt;&lt;rec-number&gt;316&lt;/rec-number&gt;&lt;foreign-keys&gt;&lt;key app="EN" db-id="dxt9wraza9p25zevrw5v5e0rsvafazdvzfe0" timestamp="1497894423"&gt;316&lt;/key&gt;&lt;/foreign-keys&gt;&lt;ref-type name="Web Page"&gt;12&lt;/ref-type&gt;&lt;contributors&gt;&lt;authors&gt;&lt;author&gt;Pacific Northwest National Laboratory,&lt;/author&gt;&lt;/authors&gt;&lt;/contributors&gt;&lt;titles&gt;&lt;title&gt;GridAPPS-D&lt;/title&gt;&lt;/titles&gt;&lt;volume&gt;2020&lt;/volume&gt;&lt;dates&gt;&lt;year&gt;2017&lt;/year&gt;&lt;/dates&gt;&lt;urls&gt;&lt;related-urls&gt;&lt;url&gt;http://gridappsd.readthedocs.io/en/latest&lt;/url&gt;&lt;/related-urls&gt;&lt;/urls&gt;&lt;/record&gt;&lt;/Cite&gt;&lt;/EndNote&gt;</w:instrText>
       </w:r>
       <w:r>
         <w:fldChar w:fldCharType="separate"/>
@@ -438,7 +453,7 @@
         <w:fldChar w:fldCharType="begin"/>
       </w:r>
       <w:r>
-        <w:instrText xml:space="preserve"> ADDIN EN.CITE &lt;EndNote&gt;&lt;Cite&gt;&lt;Author&gt;Pacific Northwest National Laboratory&lt;/Author&gt;&lt;Year&gt;2017&lt;/Year&gt;&lt;RecNum&gt;411&lt;/RecNum&gt;&lt;DisplayText&gt;[4]&lt;/DisplayText&gt;&lt;record&gt;&lt;rec-number&gt;411&lt;/rec-number&gt;&lt;foreign-keys&gt;&lt;key app="EN" db-id="dxt9wraza9p25zevrw5v5e0rsvafazdvzfe0" timestamp="1511986591"&gt;411&lt;/key&gt;&lt;/foreign-keys&gt;&lt;ref-type name="Web Page"&gt;12&lt;/ref-type&gt;&lt;contributors&gt;&lt;authors&gt;&lt;author&gt;Pacific Northwest National Laboratory,&lt;/author&gt;&lt;/authors&gt;&lt;/contributors&gt;&lt;titles&gt;&lt;title&gt;CIM Importer and Test Files&lt;/title&gt;&lt;/titles&gt;&lt;volume&gt;2019&lt;/volume&gt;&lt;dates&gt;&lt;year&gt;2017&lt;/year&gt;&lt;/dates&gt;&lt;urls&gt;&lt;related-urls&gt;&lt;url&gt;https://github.com/GRIDAPPSD/Powergrid-Models&lt;/url&gt;&lt;/related-urls&gt;&lt;/urls&gt;&lt;/record&gt;&lt;/Cite&gt;&lt;/EndNote&gt;</w:instrText>
+        <w:instrText xml:space="preserve"> ADDIN EN.CITE &lt;EndNote&gt;&lt;Cite&gt;&lt;Author&gt;Pacific Northwest National Laboratory&lt;/Author&gt;&lt;Year&gt;2017&lt;/Year&gt;&lt;RecNum&gt;411&lt;/RecNum&gt;&lt;DisplayText&gt;[4]&lt;/DisplayText&gt;&lt;record&gt;&lt;rec-number&gt;411&lt;/rec-number&gt;&lt;foreign-keys&gt;&lt;key app="EN" db-id="dxt9wraza9p25zevrw5v5e0rsvafazdvzfe0" timestamp="1511986591"&gt;411&lt;/key&gt;&lt;/foreign-keys&gt;&lt;ref-type name="Web Page"&gt;12&lt;/ref-type&gt;&lt;contributors&gt;&lt;authors&gt;&lt;author&gt;Pacific Northwest National Laboratory,&lt;/author&gt;&lt;/authors&gt;&lt;/contributors&gt;&lt;titles&gt;&lt;title&gt;CIM Importer and Test Files&lt;/title&gt;&lt;/titles&gt;&lt;volume&gt;2020&lt;/volume&gt;&lt;dates&gt;&lt;year&gt;2017&lt;/year&gt;&lt;/dates&gt;&lt;urls&gt;&lt;related-urls&gt;&lt;url&gt;https://github.com/GRIDAPPSD/Powergrid-Models&lt;/url&gt;&lt;/related-urls&gt;&lt;/urls&gt;&lt;/record&gt;&lt;/Cite&gt;&lt;/EndNote&gt;</w:instrText>
       </w:r>
       <w:r>
         <w:fldChar w:fldCharType="separate"/>
@@ -483,8 +498,13 @@
       <w:r>
         <w:t xml:space="preserve"> </w:t>
       </w:r>
-      <w:r>
-        <w:t xml:space="preserve">OpenDSS </w:t>
+      <w:proofErr w:type="spellStart"/>
+      <w:r>
+        <w:t>OpenDSS</w:t>
+      </w:r>
+      <w:proofErr w:type="spellEnd"/>
+      <w:r>
+        <w:t xml:space="preserve"> </w:t>
       </w:r>
       <w:proofErr w:type="spellStart"/>
       <w:r>
@@ -519,7 +539,7 @@
         <w:fldChar w:fldCharType="begin"/>
       </w:r>
       <w:r>
-        <w:instrText xml:space="preserve"> ADDIN EN.CITE &lt;EndNote&gt;&lt;Cite&gt;&lt;Author&gt;Pacific Northwest National Laboratory&lt;/Author&gt;&lt;Year&gt;2017&lt;/Year&gt;&lt;RecNum&gt;411&lt;/RecNum&gt;&lt;DisplayText&gt;[4]&lt;/DisplayText&gt;&lt;record&gt;&lt;rec-number&gt;411&lt;/rec-number&gt;&lt;foreign-keys&gt;&lt;key app="EN" db-id="dxt9wraza9p25zevrw5v5e0rsvafazdvzfe0" timestamp="1511986591"&gt;411&lt;/key&gt;&lt;/foreign-keys&gt;&lt;ref-type name="Web Page"&gt;12&lt;/ref-type&gt;&lt;contributors&gt;&lt;authors&gt;&lt;author&gt;Pacific Northwest National Laboratory,&lt;/author&gt;&lt;/authors&gt;&lt;/contributors&gt;&lt;titles&gt;&lt;title&gt;CIM Importer and Test Files&lt;/title&gt;&lt;/titles&gt;&lt;volume&gt;2019&lt;/volume&gt;&lt;dates&gt;&lt;year&gt;2017&lt;/year&gt;&lt;/dates&gt;&lt;urls&gt;&lt;related-urls&gt;&lt;url&gt;https://github.com/GRIDAPPSD/Powergrid-Models&lt;/url&gt;&lt;/related-urls&gt;&lt;/urls&gt;&lt;/record&gt;&lt;/Cite&gt;&lt;/EndNote&gt;</w:instrText>
+        <w:instrText xml:space="preserve"> ADDIN EN.CITE &lt;EndNote&gt;&lt;Cite&gt;&lt;Author&gt;Pacific Northwest National Laboratory&lt;/Author&gt;&lt;Year&gt;2017&lt;/Year&gt;&lt;RecNum&gt;411&lt;/RecNum&gt;&lt;DisplayText&gt;[4]&lt;/DisplayText&gt;&lt;record&gt;&lt;rec-number&gt;411&lt;/rec-number&gt;&lt;foreign-keys&gt;&lt;key app="EN" db-id="dxt9wraza9p25zevrw5v5e0rsvafazdvzfe0" timestamp="1511986591"&gt;411&lt;/key&gt;&lt;/foreign-keys&gt;&lt;ref-type name="Web Page"&gt;12&lt;/ref-type&gt;&lt;contributors&gt;&lt;authors&gt;&lt;author&gt;Pacific Northwest National Laboratory,&lt;/author&gt;&lt;/authors&gt;&lt;/contributors&gt;&lt;titles&gt;&lt;title&gt;CIM Importer and Test Files&lt;/title&gt;&lt;/titles&gt;&lt;volume&gt;2020&lt;/volume&gt;&lt;dates&gt;&lt;year&gt;2017&lt;/year&gt;&lt;/dates&gt;&lt;urls&gt;&lt;related-urls&gt;&lt;url&gt;https://github.com/GRIDAPPSD/Powergrid-Models&lt;/url&gt;&lt;/related-urls&gt;&lt;/urls&gt;&lt;/record&gt;&lt;/Cite&gt;&lt;/EndNote&gt;</w:instrText>
       </w:r>
       <w:r>
         <w:fldChar w:fldCharType="separate"/>
@@ -552,6 +572,207 @@
       <w:proofErr w:type="spellEnd"/>
       <w:r>
         <w:t>-D project is to encourage CIM adoption by many tool vendors, which would lower the burden of model conversion and lower other costs of integration.</w:t>
+      </w:r>
+    </w:p>
+    <w:p>
+      <w:r>
+        <w:t>The common distribution power system model (CDPSM) is a CIM profile standardized in IEC 61968-13.</w:t>
+      </w:r>
+      <w:r>
+        <w:t xml:space="preserve"> To comply with the standard, </w:t>
+      </w:r>
+      <w:proofErr w:type="spellStart"/>
+      <w:r>
+        <w:t>OpenDSS</w:t>
+      </w:r>
+      <w:proofErr w:type="spellEnd"/>
+      <w:r>
+        <w:t xml:space="preserve"> can export a model into six different sub-profiles:</w:t>
+      </w:r>
+    </w:p>
+    <w:p>
+      <w:pPr>
+        <w:pStyle w:val="ListParagraph"/>
+        <w:numPr>
+          <w:ilvl w:val="0"/>
+          <w:numId w:val="7"/>
+        </w:numPr>
+      </w:pPr>
+      <w:r>
+        <w:t>Functional (FUN) – defines nearly all components with names, phasing, grounding, base voltage, feeder containment, terminals, operational limits</w:t>
+      </w:r>
+      <w:r>
+        <w:t>, DER production source</w:t>
+      </w:r>
+      <w:r>
+        <w:t xml:space="preserve"> and operating status</w:t>
+      </w:r>
+    </w:p>
+    <w:p>
+      <w:pPr>
+        <w:pStyle w:val="ListParagraph"/>
+        <w:numPr>
+          <w:ilvl w:val="0"/>
+          <w:numId w:val="7"/>
+        </w:numPr>
+      </w:pPr>
+      <w:r>
+        <w:t xml:space="preserve">Electrical Properties (EP) – voltage and power ratings, </w:t>
+      </w:r>
+      <w:r>
+        <w:t xml:space="preserve">control settings, </w:t>
+      </w:r>
+      <w:r>
+        <w:t>impedances, etc.</w:t>
+      </w:r>
+    </w:p>
+    <w:p>
+      <w:pPr>
+        <w:pStyle w:val="ListParagraph"/>
+        <w:numPr>
+          <w:ilvl w:val="0"/>
+          <w:numId w:val="7"/>
+        </w:numPr>
+      </w:pPr>
+      <w:r>
+        <w:t xml:space="preserve">Topological (TOPO) – adds </w:t>
+      </w:r>
+      <w:proofErr w:type="spellStart"/>
+      <w:r>
+        <w:t>ConnectivityNodes</w:t>
+      </w:r>
+      <w:proofErr w:type="spellEnd"/>
+      <w:r>
+        <w:t xml:space="preserve">, i.e., buses. There is a one-to-one correspondence of </w:t>
+      </w:r>
+      <w:proofErr w:type="spellStart"/>
+      <w:r>
+        <w:t>ConnectivityNodes</w:t>
+      </w:r>
+      <w:proofErr w:type="spellEnd"/>
+      <w:r>
+        <w:t xml:space="preserve"> and </w:t>
+      </w:r>
+      <w:proofErr w:type="spellStart"/>
+      <w:r>
+        <w:t>TopologicalNodes</w:t>
+      </w:r>
+      <w:proofErr w:type="spellEnd"/>
+      <w:r>
+        <w:t xml:space="preserve">; </w:t>
+      </w:r>
+      <w:proofErr w:type="spellStart"/>
+      <w:r>
+        <w:t>OpenDSS</w:t>
+      </w:r>
+      <w:proofErr w:type="spellEnd"/>
+      <w:r>
+        <w:t xml:space="preserve"> doesn’t use </w:t>
+      </w:r>
+      <w:proofErr w:type="spellStart"/>
+      <w:r>
+        <w:t>TopologicalNodes</w:t>
+      </w:r>
+      <w:proofErr w:type="spellEnd"/>
+    </w:p>
+    <w:p>
+      <w:pPr>
+        <w:pStyle w:val="ListParagraph"/>
+        <w:numPr>
+          <w:ilvl w:val="0"/>
+          <w:numId w:val="7"/>
+        </w:numPr>
+      </w:pPr>
+      <w:r>
+        <w:t xml:space="preserve">Catalog (CAT) – impedances and ratings defined in </w:t>
+      </w:r>
+      <w:proofErr w:type="spellStart"/>
+      <w:r>
+        <w:t>xfmrcode</w:t>
+      </w:r>
+      <w:proofErr w:type="spellEnd"/>
+      <w:r>
+        <w:t xml:space="preserve">, </w:t>
+      </w:r>
+      <w:proofErr w:type="spellStart"/>
+      <w:r>
+        <w:t>linecode</w:t>
+      </w:r>
+      <w:proofErr w:type="spellEnd"/>
+      <w:r>
+        <w:t xml:space="preserve">, spacing, </w:t>
+      </w:r>
+      <w:proofErr w:type="spellStart"/>
+      <w:r>
+        <w:t>wiredata</w:t>
+      </w:r>
+      <w:proofErr w:type="spellEnd"/>
+      <w:r>
+        <w:t>, etc.</w:t>
+      </w:r>
+    </w:p>
+    <w:p>
+      <w:pPr>
+        <w:pStyle w:val="ListParagraph"/>
+        <w:numPr>
+          <w:ilvl w:val="0"/>
+          <w:numId w:val="7"/>
+        </w:numPr>
+      </w:pPr>
+      <w:r>
+        <w:t>Geographic (GEO) – locations, coordinate system and coordinates</w:t>
+      </w:r>
+    </w:p>
+    <w:p>
+      <w:pPr>
+        <w:pStyle w:val="ListParagraph"/>
+        <w:numPr>
+          <w:ilvl w:val="0"/>
+          <w:numId w:val="7"/>
+        </w:numPr>
+      </w:pPr>
+      <w:r>
+        <w:t>Steady-State Hypothesis (SSH) – load and DER p and q values, source voltages, switch states</w:t>
+      </w:r>
+      <w:r>
+        <w:t xml:space="preserve"> </w:t>
+      </w:r>
+    </w:p>
+    <w:p>
+      <w:r>
+        <w:t>A valid power flow model requires all six, with a possible exception of GEO.</w:t>
+      </w:r>
+      <w:r>
+        <w:t xml:space="preserve"> For convenience, </w:t>
+      </w:r>
+      <w:proofErr w:type="spellStart"/>
+      <w:r>
+        <w:t>OpenDSS</w:t>
+      </w:r>
+      <w:proofErr w:type="spellEnd"/>
+      <w:r>
+        <w:t xml:space="preserve"> can export all six into a single file. An open-source tool to combine them will also be provided at </w:t>
+      </w:r>
+      <w:r>
+        <w:fldChar w:fldCharType="begin"/>
+      </w:r>
+      <w:r>
+        <w:instrText xml:space="preserve"> ADDIN EN.CITE &lt;EndNote&gt;&lt;Cite&gt;&lt;Author&gt;Pacific Northwest National Laboratory&lt;/Author&gt;&lt;Year&gt;2020&lt;/Year&gt;&lt;RecNum&gt;616&lt;/RecNum&gt;&lt;DisplayText&gt;[5]&lt;/DisplayText&gt;&lt;record&gt;&lt;rec-number&gt;616&lt;/rec-number&gt;&lt;foreign-keys&gt;&lt;key app="EN" db-id="dxt9wraza9p25zevrw5v5e0rsvafazdvzfe0" timestamp="1589150340"&gt;616&lt;/key&gt;&lt;/foreign-keys&gt;&lt;ref-type name="Web Page"&gt;12&lt;/ref-type&gt;&lt;contributors&gt;&lt;authors&gt;&lt;author&gt;Pacific Northwest National Laboratory,&lt;/author&gt;&lt;/authors&gt;&lt;/contributors&gt;&lt;titles&gt;&lt;title&gt;CIMHub&lt;/title&gt;&lt;/titles&gt;&lt;volume&gt;2020&lt;/volume&gt;&lt;dates&gt;&lt;year&gt;2020&lt;/year&gt;&lt;/dates&gt;&lt;urls&gt;&lt;related-urls&gt;&lt;url&gt;https://github.com/GRIDAPPSD/CIMHub/tree/develop&lt;/url&gt;&lt;/related-urls&gt;&lt;/urls&gt;&lt;/record&gt;&lt;/Cite&gt;&lt;/EndNote&gt;</w:instrText>
+      </w:r>
+      <w:r>
+        <w:fldChar w:fldCharType="separate"/>
+      </w:r>
+      <w:r>
+        <w:rPr>
+          <w:noProof/>
+        </w:rPr>
+        <w:t>[5]</w:t>
+      </w:r>
+      <w:r>
+        <w:fldChar w:fldCharType="end"/>
+      </w:r>
+      <w:r>
+        <w:t>.</w:t>
       </w:r>
     </w:p>
     <w:p>
@@ -734,6 +955,76 @@
           <w:sz w:val="18"/>
           <w:szCs w:val="18"/>
         </w:rPr>
+        <w:t>export cim100</w:t>
+      </w:r>
+      <w:r>
+        <w:rPr>
+          <w:rFonts w:ascii="Courier New" w:hAnsi="Courier New" w:cs="Courier New"/>
+          <w:sz w:val="18"/>
+          <w:szCs w:val="18"/>
+        </w:rPr>
+        <w:t>fragments</w:t>
+      </w:r>
+      <w:r>
+        <w:rPr>
+          <w:rFonts w:ascii="Courier New" w:hAnsi="Courier New" w:cs="Courier New"/>
+          <w:sz w:val="18"/>
+          <w:szCs w:val="18"/>
+        </w:rPr>
+        <w:t xml:space="preserve"> substation=</w:t>
+      </w:r>
+      <w:proofErr w:type="spellStart"/>
+      <w:r>
+        <w:rPr>
+          <w:rFonts w:ascii="Courier New" w:hAnsi="Courier New" w:cs="Courier New"/>
+          <w:sz w:val="18"/>
+          <w:szCs w:val="18"/>
+        </w:rPr>
+        <w:t>subname</w:t>
+      </w:r>
+      <w:proofErr w:type="spellEnd"/>
+      <w:r>
+        <w:rPr>
+          <w:rFonts w:ascii="Courier New" w:hAnsi="Courier New" w:cs="Courier New"/>
+          <w:sz w:val="18"/>
+          <w:szCs w:val="18"/>
+        </w:rPr>
+        <w:t xml:space="preserve"> geo=region </w:t>
+      </w:r>
+      <w:proofErr w:type="spellStart"/>
+      <w:r>
+        <w:rPr>
+          <w:rFonts w:ascii="Courier New" w:hAnsi="Courier New" w:cs="Courier New"/>
+          <w:sz w:val="18"/>
+          <w:szCs w:val="18"/>
+        </w:rPr>
+        <w:t>subgeo</w:t>
+      </w:r>
+      <w:proofErr w:type="spellEnd"/>
+      <w:r>
+        <w:rPr>
+          <w:rFonts w:ascii="Courier New" w:hAnsi="Courier New" w:cs="Courier New"/>
+          <w:sz w:val="18"/>
+          <w:szCs w:val="18"/>
+        </w:rPr>
+        <w:t>=subregion file=ieee13cdpsm</w:t>
+      </w:r>
+    </w:p>
+    <w:p>
+      <w:pPr>
+        <w:spacing w:after="0"/>
+        <w:rPr>
+          <w:rFonts w:ascii="Courier New" w:hAnsi="Courier New" w:cs="Courier New"/>
+          <w:sz w:val="18"/>
+          <w:szCs w:val="18"/>
+        </w:rPr>
+      </w:pPr>
+      <w:r>
+        <w:rPr>
+          <w:rFonts w:ascii="Courier New" w:hAnsi="Courier New" w:cs="Courier New"/>
+          <w:sz w:val="18"/>
+          <w:szCs w:val="18"/>
+        </w:rPr>
         <w:t>export UUIDS</w:t>
       </w:r>
     </w:p>
@@ -863,6 +1154,76 @@
           <w:szCs w:val="18"/>
         </w:rPr>
         <w:t>=subregion file=ieee13assets.xml</w:t>
+      </w:r>
+    </w:p>
+    <w:p>
+      <w:pPr>
+        <w:spacing w:after="0"/>
+        <w:rPr>
+          <w:rFonts w:ascii="Courier New" w:hAnsi="Courier New" w:cs="Courier New"/>
+          <w:sz w:val="18"/>
+          <w:szCs w:val="18"/>
+        </w:rPr>
+      </w:pPr>
+      <w:r>
+        <w:rPr>
+          <w:rFonts w:ascii="Courier New" w:hAnsi="Courier New" w:cs="Courier New"/>
+          <w:sz w:val="18"/>
+          <w:szCs w:val="18"/>
+        </w:rPr>
+        <w:t>export cim100</w:t>
+      </w:r>
+      <w:r>
+        <w:rPr>
+          <w:rFonts w:ascii="Courier New" w:hAnsi="Courier New" w:cs="Courier New"/>
+          <w:sz w:val="18"/>
+          <w:szCs w:val="18"/>
+        </w:rPr>
+        <w:t>frag</w:t>
+      </w:r>
+      <w:r>
+        <w:rPr>
+          <w:rFonts w:ascii="Courier New" w:hAnsi="Courier New" w:cs="Courier New"/>
+          <w:sz w:val="18"/>
+          <w:szCs w:val="18"/>
+        </w:rPr>
+        <w:t xml:space="preserve"> substation=</w:t>
+      </w:r>
+      <w:proofErr w:type="spellStart"/>
+      <w:r>
+        <w:rPr>
+          <w:rFonts w:ascii="Courier New" w:hAnsi="Courier New" w:cs="Courier New"/>
+          <w:sz w:val="18"/>
+          <w:szCs w:val="18"/>
+        </w:rPr>
+        <w:t>subname</w:t>
+      </w:r>
+      <w:proofErr w:type="spellEnd"/>
+      <w:r>
+        <w:rPr>
+          <w:rFonts w:ascii="Courier New" w:hAnsi="Courier New" w:cs="Courier New"/>
+          <w:sz w:val="18"/>
+          <w:szCs w:val="18"/>
+        </w:rPr>
+        <w:t xml:space="preserve"> geo=region </w:t>
+      </w:r>
+      <w:proofErr w:type="spellStart"/>
+      <w:r>
+        <w:rPr>
+          <w:rFonts w:ascii="Courier New" w:hAnsi="Courier New" w:cs="Courier New"/>
+          <w:sz w:val="18"/>
+          <w:szCs w:val="18"/>
+        </w:rPr>
+        <w:t>subgeo</w:t>
+      </w:r>
+      <w:proofErr w:type="spellEnd"/>
+      <w:r>
+        <w:rPr>
+          <w:rFonts w:ascii="Courier New" w:hAnsi="Courier New" w:cs="Courier New"/>
+          <w:sz w:val="18"/>
+          <w:szCs w:val="18"/>
+        </w:rPr>
+        <w:t>=subregion file=ieee13assets</w:t>
       </w:r>
     </w:p>
     <w:p>
@@ -903,17 +1264,36 @@
     </w:p>
     <w:p>
       <w:r>
-        <w:t>Line 1 reads a local copy of the IEEE 13-bus model, with PV, storage, a service transformer, and various switches added. Line 7 reads a local copy of the IEEE 13-bus model, with transformer codes and line spacings used. In combination, these two files test most of the CIM classes that can be exported.</w:t>
-      </w:r>
-    </w:p>
-    <w:p>
-      <w:r>
-        <w:t>Lines 2 and 8 solve the models, which is a prerequisite for CIM export.</w:t>
-      </w:r>
-    </w:p>
-    <w:p>
-      <w:r>
-        <w:t xml:space="preserve">Lines 3 and 9 read CIM </w:t>
+        <w:lastRenderedPageBreak/>
+        <w:t xml:space="preserve">Line 1 reads a local copy of the IEEE 13-bus model, with PV, storage, a service transformer, and various switches added. Line </w:t>
+      </w:r>
+      <w:r>
+        <w:t>8</w:t>
+      </w:r>
+      <w:r>
+        <w:t xml:space="preserve"> reads a local copy of the IEEE 13-bus model, with transformer codes and line spacings used. In combination, these two files test most of the CIM classes that can be exported.</w:t>
+      </w:r>
+    </w:p>
+    <w:p>
+      <w:r>
+        <w:t xml:space="preserve">Lines 2 and </w:t>
+      </w:r>
+      <w:r>
+        <w:t>9</w:t>
+      </w:r>
+      <w:r>
+        <w:t xml:space="preserve"> solve the models, which is a prerequisite for CIM export.</w:t>
+      </w:r>
+    </w:p>
+    <w:p>
+      <w:r>
+        <w:t xml:space="preserve">Lines 3 and </w:t>
+      </w:r>
+      <w:r>
+        <w:t>10</w:t>
+      </w:r>
+      <w:r>
+        <w:t xml:space="preserve"> read CIM </w:t>
       </w:r>
       <w:proofErr w:type="spellStart"/>
       <w:r>
@@ -949,7 +1329,13 @@
         <w:t xml:space="preserve"> </w:t>
       </w:r>
       <w:r>
-        <w:t xml:space="preserve">(Note: during the very first CIM export, Lines 3 and 9 would be commented out because there are no previous </w:t>
+        <w:t xml:space="preserve">(Note: during the very first CIM export, Lines 3 and </w:t>
+      </w:r>
+      <w:r>
+        <w:t>10</w:t>
+      </w:r>
+      <w:r>
+        <w:t xml:space="preserve"> would be commented out because there are no previous </w:t>
       </w:r>
       <w:proofErr w:type="spellStart"/>
       <w:r>
@@ -965,7 +1351,19 @@
       </w:r>
       <w:proofErr w:type="spellEnd"/>
       <w:r>
-        <w:t xml:space="preserve"> values will be generated in Lines 4 and 10.)</w:t>
+        <w:t xml:space="preserve"> values will be generated in Lines 4</w:t>
+      </w:r>
+      <w:r>
+        <w:t>-5</w:t>
+      </w:r>
+      <w:r>
+        <w:t xml:space="preserve"> and 1</w:t>
+      </w:r>
+      <w:r>
+        <w:t>1-12</w:t>
+      </w:r>
+      <w:r>
+        <w:t>.)</w:t>
       </w:r>
       <w:r>
         <w:t xml:space="preserve"> </w:t>
@@ -996,12 +1394,7 @@
         <w:t xml:space="preserve">CIM </w:t>
       </w:r>
       <w:r>
-        <w:t xml:space="preserve">identified objects </w:t>
-      </w:r>
-      <w:bookmarkStart w:id="0" w:name="_GoBack"/>
-      <w:bookmarkEnd w:id="0"/>
-      <w:r>
-        <w:t xml:space="preserve">that must have </w:t>
+        <w:t xml:space="preserve">identified objects that must have </w:t>
       </w:r>
       <w:proofErr w:type="spellStart"/>
       <w:r>
@@ -1019,54 +1412,241 @@
         </w:rPr>
         <w:t>uuid</w:t>
       </w:r>
-      <w:proofErr w:type="spellEnd"/>
-      <w:r>
-        <w:t xml:space="preserve"> command calls in Lines 3 and 9 take care of these extra </w:t>
-      </w:r>
-      <w:proofErr w:type="spellStart"/>
-      <w:r>
-        <w:t>mRIDs</w:t>
-      </w:r>
-      <w:proofErr w:type="spellEnd"/>
-      <w:r>
-        <w:t>.</w:t>
-      </w:r>
-    </w:p>
-    <w:p>
-      <w:r>
-        <w:t xml:space="preserve">Lines 4 and 10 create the CIM XML files. The CIM feeder name will be the same as the OpenDSS circuit name. In addition, the CIM models must have substation, geographic region and </w:t>
-      </w:r>
-      <w:proofErr w:type="spellStart"/>
-      <w:r>
-        <w:t>subgeographic</w:t>
-      </w:r>
-      <w:proofErr w:type="spellEnd"/>
-      <w:r>
-        <w:t xml:space="preserve"> region </w:t>
-      </w:r>
-      <w:r>
-        <w:lastRenderedPageBreak/>
-        <w:t xml:space="preserve">objects, which are optional named attributes on lines 4 and 10. If you run these export commands repeatedly on an OpenDSS file that didn’t change, </w:t>
-      </w:r>
-      <w:r>
-        <w:t xml:space="preserve">the CIM XML files should not change either, because of the </w:t>
-      </w:r>
-      <w:proofErr w:type="spellStart"/>
       <w:r>
         <w:rPr>
           <w:i/>
           <w:iCs/>
         </w:rPr>
+        <w:t>s</w:t>
+      </w:r>
+      <w:proofErr w:type="spellEnd"/>
+      <w:r>
+        <w:t xml:space="preserve"> command calls in Lines 3 and </w:t>
+      </w:r>
+      <w:r>
+        <w:t>10</w:t>
+      </w:r>
+      <w:r>
+        <w:t xml:space="preserve"> take care of these extra </w:t>
+      </w:r>
+      <w:proofErr w:type="spellStart"/>
+      <w:r>
+        <w:t>mRIDs</w:t>
+      </w:r>
+      <w:proofErr w:type="spellEnd"/>
+      <w:r>
+        <w:t>.</w:t>
+      </w:r>
+    </w:p>
+    <w:p>
+      <w:r>
+        <w:t>Lines 4</w:t>
+      </w:r>
+      <w:r>
+        <w:t>-5</w:t>
+      </w:r>
+      <w:r>
+        <w:t xml:space="preserve"> and 1</w:t>
+      </w:r>
+      <w:r>
+        <w:t>1-12</w:t>
+      </w:r>
+      <w:r>
+        <w:t xml:space="preserve"> create the CIM XML files. The CIM feeder name will be the same as the OpenDSS circuit name. In addition, the CIM models must have substation, geographic region and </w:t>
+      </w:r>
+      <w:proofErr w:type="spellStart"/>
+      <w:r>
+        <w:t>subgeographic</w:t>
+      </w:r>
+      <w:proofErr w:type="spellEnd"/>
+      <w:r>
+        <w:t xml:space="preserve"> region objects, which are optional named attributes on lines 4</w:t>
+      </w:r>
+      <w:r>
+        <w:t>-5</w:t>
+      </w:r>
+      <w:r>
+        <w:t xml:space="preserve"> and 1</w:t>
+      </w:r>
+      <w:r>
+        <w:t>1-12</w:t>
+      </w:r>
+      <w:r>
+        <w:t xml:space="preserve">. If you run these export commands repeatedly on an OpenDSS file that didn’t change, </w:t>
+      </w:r>
+      <w:r>
+        <w:t xml:space="preserve">the CIM XML files should not change either, because of the </w:t>
+      </w:r>
+      <w:proofErr w:type="spellStart"/>
+      <w:r>
+        <w:rPr>
+          <w:i/>
+          <w:iCs/>
+        </w:rPr>
         <w:t>uuids</w:t>
       </w:r>
       <w:proofErr w:type="spellEnd"/>
       <w:r>
-        <w:t xml:space="preserve"> commands invoked on Lines 3 and 9.</w:t>
-      </w:r>
-    </w:p>
-    <w:p>
-      <w:r>
-        <w:t xml:space="preserve">Lines 5 and 11 write all of the </w:t>
+        <w:t xml:space="preserve"> commands invoked on Lines 3 and </w:t>
+      </w:r>
+      <w:r>
+        <w:t>10</w:t>
+      </w:r>
+      <w:r>
+        <w:t>.</w:t>
+      </w:r>
+    </w:p>
+    <w:p>
+      <w:r>
+        <w:t xml:space="preserve">Lines 4 and 11 create single files that contain all six CDPSM profiles </w:t>
+      </w:r>
+      <w:r>
+        <w:t>within</w:t>
+      </w:r>
+      <w:r>
+        <w:t xml:space="preserve"> </w:t>
+      </w:r>
+      <w:r>
+        <w:rPr>
+          <w:i/>
+          <w:iCs/>
+        </w:rPr>
+        <w:t>ieee13cdspm.xml</w:t>
+      </w:r>
+      <w:r>
+        <w:t xml:space="preserve"> and </w:t>
+      </w:r>
+      <w:r>
+        <w:rPr>
+          <w:i/>
+          <w:iCs/>
+        </w:rPr>
+        <w:t>ieee13assets.xml</w:t>
+      </w:r>
+      <w:r>
+        <w:t>, respectively.</w:t>
+      </w:r>
+      <w:r>
+        <w:t xml:space="preserve"> Lines 5 and 12</w:t>
+      </w:r>
+      <w:r>
+        <w:t xml:space="preserve"> export the same information into six separate files for each circuit, using </w:t>
+      </w:r>
+      <w:r>
+        <w:rPr>
+          <w:i/>
+          <w:iCs/>
+        </w:rPr>
+        <w:t>ieee13cdpsm</w:t>
+      </w:r>
+      <w:r>
+        <w:t xml:space="preserve"> and </w:t>
+      </w:r>
+      <w:r>
+        <w:rPr>
+          <w:i/>
+          <w:iCs/>
+        </w:rPr>
+        <w:t>ieee13assets</w:t>
+      </w:r>
+      <w:r>
+        <w:t xml:space="preserve"> respectively as the root file names. The rest of the file name will be </w:t>
+      </w:r>
+      <w:r>
+        <w:rPr>
+          <w:i/>
+          <w:iCs/>
+        </w:rPr>
+        <w:t>_FUN.XML</w:t>
+      </w:r>
+      <w:r>
+        <w:t xml:space="preserve">, </w:t>
+      </w:r>
+      <w:r>
+        <w:rPr>
+          <w:i/>
+          <w:iCs/>
+        </w:rPr>
+        <w:t>_EP.XML</w:t>
+      </w:r>
+      <w:r>
+        <w:t xml:space="preserve">, </w:t>
+      </w:r>
+      <w:proofErr w:type="gramStart"/>
+      <w:r>
+        <w:rPr>
+          <w:i/>
+          <w:iCs/>
+        </w:rPr>
+        <w:t>_TOPO.XML</w:t>
+      </w:r>
+      <w:r>
+        <w:t>,</w:t>
+      </w:r>
+      <w:r>
+        <w:t xml:space="preserve"> </w:t>
+      </w:r>
+      <w:r>
+        <w:t xml:space="preserve"> </w:t>
+      </w:r>
+      <w:r>
+        <w:rPr>
+          <w:i/>
+          <w:iCs/>
+        </w:rPr>
+        <w:t>_CAT.XML</w:t>
+      </w:r>
+      <w:proofErr w:type="gramEnd"/>
+      <w:r>
+        <w:rPr>
+          <w:i/>
+          <w:iCs/>
+        </w:rPr>
+        <w:t>,</w:t>
+      </w:r>
+      <w:r>
+        <w:rPr>
+          <w:i/>
+          <w:iCs/>
+        </w:rPr>
+        <w:t xml:space="preserve"> </w:t>
+      </w:r>
+      <w:r>
+        <w:rPr>
+          <w:i/>
+          <w:iCs/>
+        </w:rPr>
+        <w:t>_GEO.XML</w:t>
+      </w:r>
+      <w:r>
+        <w:t xml:space="preserve"> or </w:t>
+      </w:r>
+      <w:r>
+        <w:rPr>
+          <w:i/>
+          <w:iCs/>
+        </w:rPr>
+        <w:t>_SSH.XML</w:t>
+      </w:r>
+      <w:r>
+        <w:t>, indicating the profile contained within.</w:t>
+      </w:r>
+    </w:p>
+    <w:p>
+      <w:r>
+        <w:t xml:space="preserve">Lines </w:t>
+      </w:r>
+      <w:r>
+        <w:t>6</w:t>
+      </w:r>
+      <w:r>
+        <w:t xml:space="preserve"> and 1</w:t>
+      </w:r>
+      <w:r>
+        <w:t>3</w:t>
+      </w:r>
+      <w:r>
+        <w:t xml:space="preserve"> write all the </w:t>
       </w:r>
       <w:proofErr w:type="spellStart"/>
       <w:r>
@@ -1077,7 +1657,13 @@
         <w:t xml:space="preserve">, aka UUID, values to the default file names. </w:t>
       </w:r>
       <w:r>
-        <w:t xml:space="preserve">If there have been changes to the OpenDSS model, copy those UUID files to the file names used in Lines 3 and 9. That way, </w:t>
+        <w:t xml:space="preserve">If there have been changes to the OpenDSS model, copy those UUID files to the file names used in Lines 3 and </w:t>
+      </w:r>
+      <w:r>
+        <w:t>10</w:t>
+      </w:r>
+      <w:r>
+        <w:t xml:space="preserve">. That way, </w:t>
       </w:r>
       <w:proofErr w:type="spellStart"/>
       <w:r>
@@ -1304,11 +1890,48 @@
         <w:ind w:left="720" w:hanging="720"/>
       </w:pPr>
       <w:r>
+        <w:lastRenderedPageBreak/>
         <w:t>[3]</w:t>
       </w:r>
       <w:r>
         <w:tab/>
-        <w:t>Pacific Northwest National Laboratory. "GridAPPS-D." http://gridappsd.readthedocs.io/en/latest (accessed 2019).</w:t>
+        <w:t xml:space="preserve">Pacific Northwest National Laboratory. "GridAPPS-D." </w:t>
+      </w:r>
+      <w:hyperlink r:id="rId10" w:history="1">
+        <w:r>
+          <w:rPr>
+            <w:rStyle w:val="Hyperlink"/>
+          </w:rPr>
+          <w:t>http://gridappsd.readthedocs.io/en/latest</w:t>
+        </w:r>
+      </w:hyperlink>
+      <w:r>
+        <w:t xml:space="preserve"> (accessed 2020).</w:t>
+      </w:r>
+    </w:p>
+    <w:p>
+      <w:pPr>
+        <w:pStyle w:val="EndNoteBibliography"/>
+        <w:spacing w:after="0"/>
+        <w:ind w:left="720" w:hanging="720"/>
+      </w:pPr>
+      <w:r>
+        <w:t>[4]</w:t>
+      </w:r>
+      <w:r>
+        <w:tab/>
+        <w:t xml:space="preserve">Pacific Northwest National Laboratory. "CIM Importer and Test Files." </w:t>
+      </w:r>
+      <w:hyperlink r:id="rId11" w:history="1">
+        <w:r>
+          <w:rPr>
+            <w:rStyle w:val="Hyperlink"/>
+          </w:rPr>
+          <w:t>https://github.com/GRIDAPPSD/Powergrid-Models</w:t>
+        </w:r>
+      </w:hyperlink>
+      <w:r>
+        <w:t xml:space="preserve"> (accessed 2020).</w:t>
       </w:r>
     </w:p>
     <w:p>
@@ -1317,17 +1940,30 @@
         <w:ind w:left="720" w:hanging="720"/>
       </w:pPr>
       <w:r>
-        <w:t>[4]</w:t>
+        <w:t>[5]</w:t>
       </w:r>
       <w:r>
         <w:tab/>
-        <w:t>Pacific Northwest National Laboratory. "CIM Importer and Test Files." https://github.com/GRIDAPPSD/Powergrid-Models (accessed 2019).</w:t>
+        <w:t xml:space="preserve">Pacific Northwest National Laboratory. "CIMHub." </w:t>
+      </w:r>
+      <w:hyperlink r:id="rId12" w:history="1">
+        <w:r>
+          <w:rPr>
+            <w:rStyle w:val="Hyperlink"/>
+          </w:rPr>
+          <w:t>https://github.com/GRIDAPPSD/CIMHub/tree/develop</w:t>
+        </w:r>
+      </w:hyperlink>
+      <w:r>
+        <w:t xml:space="preserve"> (accessed 2020).</w:t>
       </w:r>
     </w:p>
     <w:p>
       <w:r>
         <w:fldChar w:fldCharType="end"/>
       </w:r>
+      <w:bookmarkStart w:id="0" w:name="_GoBack"/>
+      <w:bookmarkEnd w:id="0"/>
     </w:p>
     <w:sectPr>
       <w:type w:val="continuous"/>
@@ -1451,7 +2087,7 @@
         <w:i/>
         <w:noProof/>
       </w:rPr>
-      <w:t>12/11/2019</w:t>
+      <w:t>5/10/2020</w:t>
     </w:r>
     <w:r>
       <w:rPr>
@@ -1483,6 +2119,22 @@
       </w:pPr>
       <w:r>
         <w:continuationSeparator/>
+      </w:r>
+    </w:p>
+  </w:footnote>
+  <w:footnote w:id="1">
+    <w:p>
+      <w:pPr>
+        <w:pStyle w:val="FootnoteText"/>
+      </w:pPr>
+      <w:r>
+        <w:rPr>
+          <w:rStyle w:val="FootnoteReference"/>
+        </w:rPr>
+        <w:footnoteRef/>
+      </w:r>
+      <w:r>
+        <w:t xml:space="preserve"> Timing is uncertain due to the Coronavirus pandemic.</w:t>
       </w:r>
     </w:p>
   </w:footnote>
@@ -2182,6 +2834,119 @@
       <w:pPr>
         <w:ind w:left="6480" w:hanging="180"/>
       </w:pPr>
+    </w:lvl>
+  </w:abstractNum>
+  <w:abstractNum w:abstractNumId="6" w15:restartNumberingAfterBreak="0">
+    <w:nsid w:val="3C955E7E"/>
+    <w:multiLevelType w:val="hybridMultilevel"/>
+    <w:tmpl w:val="7E8AD722"/>
+    <w:lvl w:ilvl="0" w:tplc="04090001">
+      <w:start w:val="1"/>
+      <w:numFmt w:val="bullet"/>
+      <w:lvlText w:val=""/>
+      <w:lvlJc w:val="left"/>
+      <w:pPr>
+        <w:ind w:left="720" w:hanging="360"/>
+      </w:pPr>
+      <w:rPr>
+        <w:rFonts w:ascii="Symbol" w:hAnsi="Symbol" w:hint="default"/>
+      </w:rPr>
+    </w:lvl>
+    <w:lvl w:ilvl="1" w:tplc="04090003" w:tentative="1">
+      <w:start w:val="1"/>
+      <w:numFmt w:val="bullet"/>
+      <w:lvlText w:val="o"/>
+      <w:lvlJc w:val="left"/>
+      <w:pPr>
+        <w:ind w:left="1440" w:hanging="360"/>
+      </w:pPr>
+      <w:rPr>
+        <w:rFonts w:ascii="Courier New" w:hAnsi="Courier New" w:cs="Courier New" w:hint="default"/>
+      </w:rPr>
+    </w:lvl>
+    <w:lvl w:ilvl="2" w:tplc="04090005" w:tentative="1">
+      <w:start w:val="1"/>
+      <w:numFmt w:val="bullet"/>
+      <w:lvlText w:val=""/>
+      <w:lvlJc w:val="left"/>
+      <w:pPr>
+        <w:ind w:left="2160" w:hanging="360"/>
+      </w:pPr>
+      <w:rPr>
+        <w:rFonts w:ascii="Wingdings" w:hAnsi="Wingdings" w:hint="default"/>
+      </w:rPr>
+    </w:lvl>
+    <w:lvl w:ilvl="3" w:tplc="04090001" w:tentative="1">
+      <w:start w:val="1"/>
+      <w:numFmt w:val="bullet"/>
+      <w:lvlText w:val=""/>
+      <w:lvlJc w:val="left"/>
+      <w:pPr>
+        <w:ind w:left="2880" w:hanging="360"/>
+      </w:pPr>
+      <w:rPr>
+        <w:rFonts w:ascii="Symbol" w:hAnsi="Symbol" w:hint="default"/>
+      </w:rPr>
+    </w:lvl>
+    <w:lvl w:ilvl="4" w:tplc="04090003" w:tentative="1">
+      <w:start w:val="1"/>
+      <w:numFmt w:val="bullet"/>
+      <w:lvlText w:val="o"/>
+      <w:lvlJc w:val="left"/>
+      <w:pPr>
+        <w:ind w:left="3600" w:hanging="360"/>
+      </w:pPr>
+      <w:rPr>
+        <w:rFonts w:ascii="Courier New" w:hAnsi="Courier New" w:cs="Courier New" w:hint="default"/>
+      </w:rPr>
+    </w:lvl>
+    <w:lvl w:ilvl="5" w:tplc="04090005" w:tentative="1">
+      <w:start w:val="1"/>
+      <w:numFmt w:val="bullet"/>
+      <w:lvlText w:val=""/>
+      <w:lvlJc w:val="left"/>
+      <w:pPr>
+        <w:ind w:left="4320" w:hanging="360"/>
+      </w:pPr>
+      <w:rPr>
+        <w:rFonts w:ascii="Wingdings" w:hAnsi="Wingdings" w:hint="default"/>
+      </w:rPr>
+    </w:lvl>
+    <w:lvl w:ilvl="6" w:tplc="04090001" w:tentative="1">
+      <w:start w:val="1"/>
+      <w:numFmt w:val="bullet"/>
+      <w:lvlText w:val=""/>
+      <w:lvlJc w:val="left"/>
+      <w:pPr>
+        <w:ind w:left="5040" w:hanging="360"/>
+      </w:pPr>
+      <w:rPr>
+        <w:rFonts w:ascii="Symbol" w:hAnsi="Symbol" w:hint="default"/>
+      </w:rPr>
+    </w:lvl>
+    <w:lvl w:ilvl="7" w:tplc="04090003" w:tentative="1">
+      <w:start w:val="1"/>
+      <w:numFmt w:val="bullet"/>
+      <w:lvlText w:val="o"/>
+      <w:lvlJc w:val="left"/>
+      <w:pPr>
+        <w:ind w:left="5760" w:hanging="360"/>
+      </w:pPr>
+      <w:rPr>
+        <w:rFonts w:ascii="Courier New" w:hAnsi="Courier New" w:cs="Courier New" w:hint="default"/>
+      </w:rPr>
+    </w:lvl>
+    <w:lvl w:ilvl="8" w:tplc="04090005" w:tentative="1">
+      <w:start w:val="1"/>
+      <w:numFmt w:val="bullet"/>
+      <w:lvlText w:val=""/>
+      <w:lvlJc w:val="left"/>
+      <w:pPr>
+        <w:ind w:left="6480" w:hanging="360"/>
+      </w:pPr>
+      <w:rPr>
+        <w:rFonts w:ascii="Wingdings" w:hAnsi="Wingdings" w:hint="default"/>
+      </w:rPr>
     </w:lvl>
   </w:abstractNum>
   <w:num w:numId="1">
@@ -2202,6 +2967,9 @@
   <w:num w:numId="6">
     <w:abstractNumId w:val="4"/>
   </w:num>
+  <w:num w:numId="7">
+    <w:abstractNumId w:val="6"/>
+  </w:num>
 </w:numbering>
 </file>
 
@@ -2222,7 +2990,7 @@
       </w:pPr>
     </w:pPrDefault>
   </w:docDefaults>
-  <w:latentStyles w:defLockedState="0" w:defUIPriority="99" w:defSemiHidden="0" w:defUnhideWhenUsed="0" w:defQFormat="0" w:count="376">
+  <w:latentStyles w:defLockedState="0" w:defUIPriority="99" w:defSemiHidden="0" w:defUnhideWhenUsed="0" w:defQFormat="0" w:count="377">
     <w:lsdException w:name="Normal" w:uiPriority="0" w:qFormat="1"/>
     <w:lsdException w:name="heading 1" w:uiPriority="9" w:qFormat="1"/>
     <w:lsdException w:name="heading 2" w:semiHidden="1" w:uiPriority="9" w:unhideWhenUsed="1" w:qFormat="1"/>
@@ -2328,7 +3096,6 @@
     <w:lsdException w:name="HTML Sample" w:semiHidden="1" w:unhideWhenUsed="1"/>
     <w:lsdException w:name="HTML Typewriter" w:semiHidden="1" w:unhideWhenUsed="1"/>
     <w:lsdException w:name="HTML Variable" w:semiHidden="1" w:unhideWhenUsed="1"/>
-    <w:lsdException w:name="Normal Table" w:semiHidden="1" w:unhideWhenUsed="1"/>
     <w:lsdException w:name="annotation subject" w:semiHidden="1" w:unhideWhenUsed="1"/>
     <w:lsdException w:name="No List" w:semiHidden="1" w:unhideWhenUsed="1"/>
     <w:lsdException w:name="Outline List 1" w:semiHidden="1" w:unhideWhenUsed="1"/>
@@ -2375,10 +3142,8 @@
     <w:lsdException w:name="Table Subtle 2" w:semiHidden="1" w:unhideWhenUsed="1"/>
     <w:lsdException w:name="Table Web 1" w:semiHidden="1" w:unhideWhenUsed="1"/>
     <w:lsdException w:name="Table Web 2" w:semiHidden="1" w:unhideWhenUsed="1"/>
-    <w:lsdException w:name="Table Web 3" w:semiHidden="1" w:unhideWhenUsed="1"/>
     <w:lsdException w:name="Balloon Text" w:semiHidden="1" w:unhideWhenUsed="1"/>
     <w:lsdException w:name="Table Grid" w:uiPriority="39"/>
-    <w:lsdException w:name="Table Theme" w:semiHidden="1" w:unhideWhenUsed="1"/>
     <w:lsdException w:name="Placeholder Text" w:semiHidden="1"/>
     <w:lsdException w:name="No Spacing" w:uiPriority="1" w:qFormat="1"/>
     <w:lsdException w:name="Light Shading" w:uiPriority="60"/>
@@ -2599,6 +3364,7 @@
     <w:lsdException w:name="Hashtag" w:semiHidden="1" w:unhideWhenUsed="1"/>
     <w:lsdException w:name="Unresolved Mention" w:semiHidden="1" w:unhideWhenUsed="1"/>
     <w:lsdException w:name="Smart Link" w:semiHidden="1" w:unhideWhenUsed="1"/>
+    <w:lsdException w:name="Smart Link Error" w:semiHidden="1" w:unhideWhenUsed="1"/>
   </w:latentStyles>
   <w:style w:type="paragraph" w:default="1" w:styleId="Normal">
     <w:name w:val="Normal"/>
@@ -2839,6 +3605,68 @@
     <w:semiHidden/>
     <w:unhideWhenUsed/>
     <w:rsid w:val="007212E1"/>
+  </w:style>
+  <w:style w:type="paragraph" w:styleId="FootnoteText">
+    <w:name w:val="footnote text"/>
+    <w:basedOn w:val="Normal"/>
+    <w:link w:val="FootnoteTextChar"/>
+    <w:uiPriority w:val="99"/>
+    <w:semiHidden/>
+    <w:unhideWhenUsed/>
+    <w:rsid w:val="00D46E29"/>
+    <w:pPr>
+      <w:spacing w:after="0" w:line="240" w:lineRule="auto"/>
+    </w:pPr>
+    <w:rPr>
+      <w:sz w:val="20"/>
+      <w:szCs w:val="20"/>
+    </w:rPr>
+  </w:style>
+  <w:style w:type="character" w:customStyle="1" w:styleId="FootnoteTextChar">
+    <w:name w:val="Footnote Text Char"/>
+    <w:basedOn w:val="DefaultParagraphFont"/>
+    <w:link w:val="FootnoteText"/>
+    <w:uiPriority w:val="99"/>
+    <w:semiHidden/>
+    <w:rsid w:val="00D46E29"/>
+    <w:rPr>
+      <w:sz w:val="20"/>
+      <w:szCs w:val="20"/>
+    </w:rPr>
+  </w:style>
+  <w:style w:type="character" w:styleId="FootnoteReference">
+    <w:name w:val="footnote reference"/>
+    <w:basedOn w:val="DefaultParagraphFont"/>
+    <w:uiPriority w:val="99"/>
+    <w:semiHidden/>
+    <w:unhideWhenUsed/>
+    <w:rsid w:val="00D46E29"/>
+    <w:rPr>
+      <w:vertAlign w:val="superscript"/>
+    </w:rPr>
+  </w:style>
+  <w:style w:type="character" w:styleId="Hyperlink">
+    <w:name w:val="Hyperlink"/>
+    <w:basedOn w:val="DefaultParagraphFont"/>
+    <w:uiPriority w:val="99"/>
+    <w:unhideWhenUsed/>
+    <w:rsid w:val="004025B8"/>
+    <w:rPr>
+      <w:color w:val="0563C1" w:themeColor="hyperlink"/>
+      <w:u w:val="single"/>
+    </w:rPr>
+  </w:style>
+  <w:style w:type="character" w:styleId="UnresolvedMention">
+    <w:name w:val="Unresolved Mention"/>
+    <w:basedOn w:val="DefaultParagraphFont"/>
+    <w:uiPriority w:val="99"/>
+    <w:semiHidden/>
+    <w:unhideWhenUsed/>
+    <w:rsid w:val="004025B8"/>
+    <w:rPr>
+      <w:color w:val="605E5C"/>
+      <w:shd w:val="clear" w:color="auto" w:fill="E1DFDD"/>
+    </w:rPr>
   </w:style>
 </w:styles>
 </file>
@@ -3109,7 +3937,7 @@
 </file>
 
 <file path=customXml/itemProps1.xml><?xml version="1.0" encoding="utf-8"?>
-<ds:datastoreItem xmlns:ds="http://schemas.openxmlformats.org/officeDocument/2006/customXml" ds:itemID="{50B4003C-B04D-CC44-9092-3F501B2FD954}">
+<ds:datastoreItem xmlns:ds="http://schemas.openxmlformats.org/officeDocument/2006/customXml" ds:itemID="{9FA4E923-C329-428A-B7DE-E23A8299FB64}">
   <ds:schemaRefs>
     <ds:schemaRef ds:uri="http://schemas.openxmlformats.org/officeDocument/2006/bibliography"/>
   </ds:schemaRefs>

</xml_diff>

<commit_message>
Updating CIMHub references, more detail on the input and output files.
git-svn-id: https://svn.code.sf.net/p/electricdss/code@3213 d8739450-1e93-4ef4-a0af-c327d92816ff
</commit_message>
<xml_diff>
--- a/trunk/Doc/Common_Information_Model.docx
+++ b/trunk/Doc/Common_Information_Model.docx
@@ -1,10 +1,18 @@
 
 <file path=word/document.xml><?xml version="1.0" encoding="utf-8"?>
-<w:document xmlns:wpc="http://schemas.microsoft.com/office/word/2010/wordprocessingCanvas" xmlns:cx="http://schemas.microsoft.com/office/drawing/2014/chartex" xmlns:cx1="http://schemas.microsoft.com/office/drawing/2015/9/8/chartex" xmlns:cx2="http://schemas.microsoft.com/office/drawing/2015/10/21/chartex" xmlns:cx3="http://schemas.microsoft.com/office/drawing/2016/5/9/chartex" xmlns:cx4="http://schemas.microsoft.com/office/drawing/2016/5/10/chartex" xmlns:cx5="http://schemas.microsoft.com/office/drawing/2016/5/11/chartex" xmlns:cx6="http://schemas.microsoft.com/office/drawing/2016/5/12/chartex" xmlns:cx7="http://schemas.microsoft.com/office/drawing/2016/5/13/chartex" xmlns:cx8="http://schemas.microsoft.com/office/drawing/2016/5/14/chartex" xmlns:mc="http://schemas.openxmlformats.org/markup-compatibility/2006" xmlns:aink="http://schemas.microsoft.com/office/drawing/2016/ink" xmlns:am3d="http://schemas.microsoft.com/office/drawing/2017/model3d" xmlns:o="urn:schemas-microsoft-com:office:office" xmlns:r="http://schemas.openxmlformats.org/officeDocument/2006/relationships" xmlns:m="http://schemas.openxmlformats.org/officeDocument/2006/math" xmlns:v="urn:schemas-microsoft-com:vml" xmlns:wp14="http://schemas.microsoft.com/office/word/2010/wordprocessingDrawing" xmlns:wp="http://schemas.openxmlformats.org/drawingml/2006/wordprocessingDrawing" xmlns:w10="urn:schemas-microsoft-com:office:word" xmlns:w="http://schemas.openxmlformats.org/wordprocessingml/2006/main" xmlns:w14="http://schemas.microsoft.com/office/word/2010/wordml" xmlns:w15="http://schemas.microsoft.com/office/word/2012/wordml" xmlns:w16cid="http://schemas.microsoft.com/office/word/2016/wordml/cid" xmlns:w16se="http://schemas.microsoft.com/office/word/2015/wordml/symex" xmlns:wpg="http://schemas.microsoft.com/office/word/2010/wordprocessingGroup" xmlns:wpi="http://schemas.microsoft.com/office/word/2010/wordprocessingInk" xmlns:wne="http://schemas.microsoft.com/office/word/2006/wordml" xmlns:wps="http://schemas.microsoft.com/office/word/2010/wordprocessingShape" mc:Ignorable="w14 w15 w16se w16cid wp14">
+<w:document xmlns:wpc="http://schemas.microsoft.com/office/word/2010/wordprocessingCanvas" xmlns:cx="http://schemas.microsoft.com/office/drawing/2014/chartex" xmlns:cx1="http://schemas.microsoft.com/office/drawing/2015/9/8/chartex" xmlns:cx2="http://schemas.microsoft.com/office/drawing/2015/10/21/chartex" xmlns:cx3="http://schemas.microsoft.com/office/drawing/2016/5/9/chartex" xmlns:cx4="http://schemas.microsoft.com/office/drawing/2016/5/10/chartex" xmlns:cx5="http://schemas.microsoft.com/office/drawing/2016/5/11/chartex" xmlns:cx6="http://schemas.microsoft.com/office/drawing/2016/5/12/chartex" xmlns:cx7="http://schemas.microsoft.com/office/drawing/2016/5/13/chartex" xmlns:cx8="http://schemas.microsoft.com/office/drawing/2016/5/14/chartex" xmlns:mc="http://schemas.openxmlformats.org/markup-compatibility/2006" xmlns:aink="http://schemas.microsoft.com/office/drawing/2016/ink" xmlns:am3d="http://schemas.microsoft.com/office/drawing/2017/model3d" xmlns:o="urn:schemas-microsoft-com:office:office" xmlns:r="http://schemas.openxmlformats.org/officeDocument/2006/relationships" xmlns:m="http://schemas.openxmlformats.org/officeDocument/2006/math" xmlns:v="urn:schemas-microsoft-com:vml" xmlns:wp14="http://schemas.microsoft.com/office/word/2010/wordprocessingDrawing" xmlns:wp="http://schemas.openxmlformats.org/drawingml/2006/wordprocessingDrawing" xmlns:w10="urn:schemas-microsoft-com:office:word" xmlns:w="http://schemas.openxmlformats.org/wordprocessingml/2006/main" xmlns:w14="http://schemas.microsoft.com/office/word/2010/wordml" xmlns:w15="http://schemas.microsoft.com/office/word/2012/wordml" xmlns:w16cex="http://schemas.microsoft.com/office/word/2018/wordml/cex" xmlns:w16cid="http://schemas.microsoft.com/office/word/2016/wordml/cid" xmlns:w16="http://schemas.microsoft.com/office/word/2018/wordml" xmlns:w16se="http://schemas.microsoft.com/office/word/2015/wordml/symex" xmlns:wpg="http://schemas.microsoft.com/office/word/2010/wordprocessingGroup" xmlns:wpi="http://schemas.microsoft.com/office/word/2010/wordprocessingInk" xmlns:wne="http://schemas.microsoft.com/office/word/2006/wordml" xmlns:wps="http://schemas.microsoft.com/office/word/2010/wordprocessingShape" mc:Ignorable="w14 w15 w16se w16cid w16 w16cex wp14">
   <w:body>
     <w:p>
       <w:r>
-        <w:t xml:space="preserve">OpenDSS is able to </w:t>
+        <w:t xml:space="preserve">OpenDSS </w:t>
+      </w:r>
+      <w:proofErr w:type="gramStart"/>
+      <w:r>
+        <w:t>is able to</w:t>
+      </w:r>
+      <w:proofErr w:type="gramEnd"/>
+      <w:r>
+        <w:t xml:space="preserve"> </w:t>
       </w:r>
       <w:r>
         <w:rPr>
@@ -26,22 +34,19 @@
         <w:t>extensions</w:t>
       </w:r>
       <w:r>
-        <w:t xml:space="preserve"> of CIM17, which is to be standardized in early 2020. These extensions are important in modeling North American distribution systems and will be tested in </w:t>
-      </w:r>
-      <w:r>
-        <w:t>July</w:t>
-      </w:r>
-      <w:r>
-        <w:t xml:space="preserve"> 2020 at CIM interoperability tests that are sponsored by the CIM Users Group</w:t>
-      </w:r>
-      <w:r>
-        <w:rPr>
-          <w:rStyle w:val="FootnoteReference"/>
-        </w:rPr>
-        <w:footnoteReference w:id="1"/>
-      </w:r>
-      <w:r>
-        <w:t xml:space="preserve">.  </w:t>
+        <w:t xml:space="preserve"> of CIM17, which </w:t>
+      </w:r>
+      <w:r>
+        <w:t>wa</w:t>
+      </w:r>
+      <w:r>
+        <w:t>s standardized in 2020. These extensions are important in modeling North American distribution systems</w:t>
+      </w:r>
+      <w:r>
+        <w:t>. There were plans to conduct interoperability tests in 2020, but these have been delayed by the Covid 19 pandemic until May 2022.</w:t>
+      </w:r>
+      <w:r>
+        <w:t xml:space="preserve">  </w:t>
       </w:r>
     </w:p>
     <w:p>
@@ -52,15 +57,7 @@
         <w:t xml:space="preserve"> CIM</w:t>
       </w:r>
       <w:r>
-        <w:t xml:space="preserve"> extensions and model export functions have been maintained under the U. S. Department of Energy’s </w:t>
-      </w:r>
-      <w:proofErr w:type="spellStart"/>
-      <w:r>
-        <w:t>GridAPPS</w:t>
-      </w:r>
-      <w:proofErr w:type="spellEnd"/>
-      <w:r>
-        <w:t xml:space="preserve">-D project </w:t>
+        <w:t xml:space="preserve"> extensions and model export functions have been maintained under the U. S. Department of Energy’s GridAPPS-D project </w:t>
       </w:r>
       <w:r>
         <w:fldChar w:fldCharType="begin">
@@ -563,15 +560,7 @@
         <w:t>Instead, o</w:t>
       </w:r>
       <w:r>
-        <w:t xml:space="preserve">ne goal of the </w:t>
-      </w:r>
-      <w:proofErr w:type="spellStart"/>
-      <w:r>
-        <w:t>GridAPPS</w:t>
-      </w:r>
-      <w:proofErr w:type="spellEnd"/>
-      <w:r>
-        <w:t>-D project is to encourage CIM adoption by many tool vendors, which would lower the burden of model conversion and lower other costs of integration.</w:t>
+        <w:t>ne goal of the GridAPPS-D project is to encourage CIM adoption by many tool vendors, which would lower the burden of model conversion and lower other costs of integration.</w:t>
       </w:r>
     </w:p>
     <w:p>
@@ -751,7 +740,19 @@
       </w:r>
       <w:proofErr w:type="spellEnd"/>
       <w:r>
-        <w:t xml:space="preserve"> can export all six into a single file. An open-source tool to combine them will also be provided at </w:t>
+        <w:t xml:space="preserve"> can export all six into a single file. An open-source tool to combine them </w:t>
+      </w:r>
+      <w:r>
+        <w:t xml:space="preserve">has </w:t>
+      </w:r>
+      <w:r>
+        <w:t>be</w:t>
+      </w:r>
+      <w:r>
+        <w:t>en</w:t>
+      </w:r>
+      <w:r>
+        <w:t xml:space="preserve"> provided at </w:t>
       </w:r>
       <w:r>
         <w:fldChar w:fldCharType="begin"/>
@@ -772,12 +773,31 @@
         <w:fldChar w:fldCharType="end"/>
       </w:r>
       <w:r>
-        <w:t>.</w:t>
-      </w:r>
-    </w:p>
-    <w:p>
-      <w:r>
-        <w:t xml:space="preserve">In order to test the CIM export function, use the </w:t>
+        <w:t xml:space="preserve">, in the file </w:t>
+      </w:r>
+      <w:r>
+        <w:rPr>
+          <w:i/>
+          <w:iCs/>
+        </w:rPr>
+        <w:t>utils/CombineModelXMLFiles.py</w:t>
+      </w:r>
+      <w:r>
+        <w:t xml:space="preserve">. </w:t>
+      </w:r>
+    </w:p>
+    <w:p>
+      <w:r>
+        <w:t>T</w:t>
+      </w:r>
+      <w:r>
+        <w:t>o test the CIM export function</w:t>
+      </w:r>
+      <w:r>
+        <w:t>s</w:t>
+      </w:r>
+      <w:r>
+        <w:t xml:space="preserve">, use the </w:t>
       </w:r>
       <w:proofErr w:type="spellStart"/>
       <w:r>
@@ -1265,13 +1285,89 @@
     <w:p>
       <w:r>
         <w:lastRenderedPageBreak/>
-        <w:t xml:space="preserve">Line 1 reads a local copy of the IEEE 13-bus model, with PV, storage, a service transformer, and various switches added. Line </w:t>
+        <w:t xml:space="preserve">Line 1 reads a local copy of the IEEE 13-bus model, with PV, storage, a service transformer, and various switches added. </w:t>
+      </w:r>
+      <w:r>
+        <w:t>Besides</w:t>
+      </w:r>
+      <w:r>
+        <w:t xml:space="preserve"> </w:t>
+      </w:r>
+      <w:r>
+        <w:rPr>
+          <w:i/>
+          <w:iCs/>
+        </w:rPr>
+        <w:t>IEEE13</w:t>
+      </w:r>
+      <w:r>
+        <w:rPr>
+          <w:i/>
+          <w:iCs/>
+        </w:rPr>
+        <w:t>_CDPSM.dss</w:t>
+      </w:r>
+      <w:r>
+        <w:t xml:space="preserve">, it includes </w:t>
+      </w:r>
+      <w:r>
+        <w:rPr>
+          <w:i/>
+          <w:iCs/>
+        </w:rPr>
+        <w:t>IEEE13NodeExtra_BusXY.dat</w:t>
+      </w:r>
+      <w:r>
+        <w:t xml:space="preserve"> as input for bus coordinates. </w:t>
+      </w:r>
+      <w:r>
+        <w:t xml:space="preserve">Line </w:t>
       </w:r>
       <w:r>
         <w:t>8</w:t>
       </w:r>
       <w:r>
-        <w:t xml:space="preserve"> reads a local copy of the IEEE 13-bus model, with transformer codes and line spacings used. In combination, these two files test most of the CIM classes that can be exported.</w:t>
+        <w:t xml:space="preserve"> reads a local copy of the IEEE 13-bus model, with transformer codes and line spacings used.</w:t>
+      </w:r>
+      <w:r>
+        <w:t xml:space="preserve"> Besides </w:t>
+      </w:r>
+      <w:r>
+        <w:rPr>
+          <w:i/>
+          <w:iCs/>
+        </w:rPr>
+        <w:t>IEEE13_</w:t>
+      </w:r>
+      <w:r>
+        <w:rPr>
+          <w:i/>
+          <w:iCs/>
+        </w:rPr>
+        <w:t>Assets</w:t>
+      </w:r>
+      <w:r>
+        <w:rPr>
+          <w:i/>
+          <w:iCs/>
+        </w:rPr>
+        <w:t>.dss</w:t>
+      </w:r>
+      <w:r>
+        <w:t xml:space="preserve">, it includes </w:t>
+      </w:r>
+      <w:r>
+        <w:rPr>
+          <w:i/>
+          <w:iCs/>
+        </w:rPr>
+        <w:t>IEEE13Node_BusXY.csv</w:t>
+      </w:r>
+      <w:r>
+        <w:t xml:space="preserve"> as input for bus coordinates.</w:t>
+      </w:r>
+      <w:r>
+        <w:t xml:space="preserve"> In combination, these two files test most of the CIM classes that can be exported.</w:t>
       </w:r>
     </w:p>
     <w:p>
@@ -1504,6 +1600,9 @@
         <w:t>within</w:t>
       </w:r>
       <w:r>
+        <w:t xml:space="preserve"> a single file for each circuit,</w:t>
+      </w:r>
+      <w:r>
         <w:t xml:space="preserve"> </w:t>
       </w:r>
       <w:r>
@@ -1527,7 +1626,15 @@
         <w:t>, respectively.</w:t>
       </w:r>
       <w:r>
-        <w:t xml:space="preserve"> Lines 5 and 12</w:t>
+        <w:t xml:space="preserve"> </w:t>
+      </w:r>
+      <w:r>
+        <w:t>This combined file is complete for power flow modeling, but some tools don’t export all six of the CDPSM profiles. An example might be a GIS.</w:t>
+      </w:r>
+    </w:p>
+    <w:p>
+      <w:r>
+        <w:t>Lines 5 and 12</w:t>
       </w:r>
       <w:r>
         <w:t xml:space="preserve"> export the same information into six separate files for each circuit, using </w:t>
@@ -1550,7 +1657,26 @@
         <w:t>ieee13assets</w:t>
       </w:r>
       <w:r>
-        <w:t xml:space="preserve"> respectively as the root file names. The rest of the file name will be </w:t>
+        <w:t xml:space="preserve"> respectively as the root file names. The rest of the file name</w:t>
+      </w:r>
+      <w:r>
+        <w:t>s</w:t>
+      </w:r>
+      <w:r>
+        <w:t xml:space="preserve"> will be</w:t>
+      </w:r>
+      <w:r>
+        <w:t xml:space="preserve"> like</w:t>
+      </w:r>
+      <w:r>
+        <w:t xml:space="preserve"> </w:t>
+      </w:r>
+      <w:r>
+        <w:rPr>
+          <w:i/>
+          <w:iCs/>
+        </w:rPr>
+        <w:t>ieee13cdspm</w:t>
       </w:r>
       <w:r>
         <w:rPr>
@@ -1567,12 +1693,25 @@
           <w:i/>
           <w:iCs/>
         </w:rPr>
+        <w:t>ieee13cdspm</w:t>
+      </w:r>
+      <w:r>
+        <w:rPr>
+          <w:i/>
+          <w:iCs/>
+        </w:rPr>
         <w:t>_EP.XML</w:t>
       </w:r>
       <w:r>
         <w:t xml:space="preserve">, </w:t>
       </w:r>
-      <w:proofErr w:type="gramStart"/>
+      <w:r>
+        <w:rPr>
+          <w:i/>
+          <w:iCs/>
+        </w:rPr>
+        <w:t>ieee13cdspm</w:t>
+      </w:r>
       <w:r>
         <w:rPr>
           <w:i/>
@@ -1584,9 +1723,74 @@
         <w:t>,</w:t>
       </w:r>
       <w:r>
+        <w:t xml:space="preserve">  </w:t>
+      </w:r>
+      <w:r>
+        <w:rPr>
+          <w:i/>
+          <w:iCs/>
+        </w:rPr>
+        <w:t>ieee13cdspm</w:t>
+      </w:r>
+      <w:r>
+        <w:rPr>
+          <w:i/>
+          <w:iCs/>
+        </w:rPr>
+        <w:t>_CAT.XML</w:t>
+      </w:r>
+      <w:r>
+        <w:rPr>
+          <w:i/>
+          <w:iCs/>
+        </w:rPr>
+        <w:t>,</w:t>
+      </w:r>
+      <w:r>
+        <w:rPr>
+          <w:i/>
+          <w:iCs/>
+        </w:rPr>
         <w:t xml:space="preserve"> </w:t>
       </w:r>
       <w:r>
+        <w:rPr>
+          <w:i/>
+          <w:iCs/>
+        </w:rPr>
+        <w:t>ieee13cdspm</w:t>
+      </w:r>
+      <w:r>
+        <w:rPr>
+          <w:i/>
+          <w:iCs/>
+        </w:rPr>
+        <w:t>_GEO.XML</w:t>
+      </w:r>
+      <w:r>
+        <w:t xml:space="preserve"> or </w:t>
+      </w:r>
+      <w:r>
+        <w:rPr>
+          <w:i/>
+          <w:iCs/>
+        </w:rPr>
+        <w:t>ieee13cdspm</w:t>
+      </w:r>
+      <w:r>
+        <w:rPr>
+          <w:i/>
+          <w:iCs/>
+        </w:rPr>
+        <w:t>_SSH.XML</w:t>
+      </w:r>
+      <w:r>
+        <w:t>, indicating the profile contained within.</w:t>
+      </w:r>
+      <w:r>
+        <w:t xml:space="preserve"> These could be combined with the</w:t>
+      </w:r>
+      <w:r>
         <w:t xml:space="preserve"> </w:t>
       </w:r>
       <w:r>
@@ -1594,42 +1798,44 @@
           <w:i/>
           <w:iCs/>
         </w:rPr>
-        <w:t>_CAT.XML</w:t>
-      </w:r>
-      <w:proofErr w:type="gramEnd"/>
-      <w:r>
-        <w:rPr>
-          <w:i/>
-          <w:iCs/>
-        </w:rPr>
-        <w:t>,</w:t>
-      </w:r>
-      <w:r>
-        <w:rPr>
-          <w:i/>
-          <w:iCs/>
-        </w:rPr>
-        <w:t xml:space="preserve"> </w:t>
-      </w:r>
-      <w:r>
-        <w:rPr>
-          <w:i/>
-          <w:iCs/>
-        </w:rPr>
-        <w:t>_GEO.XML</w:t>
-      </w:r>
-      <w:r>
-        <w:t xml:space="preserve"> or </w:t>
-      </w:r>
-      <w:r>
-        <w:rPr>
-          <w:i/>
-          <w:iCs/>
-        </w:rPr>
-        <w:t>_SSH.XML</w:t>
-      </w:r>
-      <w:r>
-        <w:t>, indicating the profile contained within.</w:t>
+        <w:t>CombineModelXMLFiles.py</w:t>
+      </w:r>
+      <w:r>
+        <w:t xml:space="preserve"> script </w:t>
+      </w:r>
+      <w:r>
+        <w:t xml:space="preserve">provided at </w:t>
+      </w:r>
+      <w:r>
+        <w:fldChar w:fldCharType="begin"/>
+      </w:r>
+      <w:r>
+        <w:instrText xml:space="preserve"> ADDIN EN.CITE &lt;EndNote&gt;&lt;Cite&gt;&lt;Author&gt;Pacific Northwest National Laboratory&lt;/Author&gt;&lt;Year&gt;2020&lt;/Year&gt;&lt;RecNum&gt;616&lt;/RecNum&gt;&lt;DisplayText&gt;[5]&lt;/DisplayText&gt;&lt;record&gt;&lt;rec-number&gt;616&lt;/rec-number&gt;&lt;foreign-keys&gt;&lt;key app="EN" db-id="dxt9wraza9p25zevrw5v5e0rsvafazdvzfe0" timestamp="1589150340"&gt;616&lt;/key&gt;&lt;/foreign-keys&gt;&lt;ref-type name="Web Page"&gt;12&lt;/ref-type&gt;&lt;contributors&gt;&lt;authors&gt;&lt;author&gt;Pacific Northwest National Laboratory,&lt;/author&gt;&lt;/authors&gt;&lt;/contributors&gt;&lt;titles&gt;&lt;title&gt;CIMHub&lt;/title&gt;&lt;/titles&gt;&lt;volume&gt;2020&lt;/volume&gt;&lt;dates&gt;&lt;year&gt;2020&lt;/year&gt;&lt;/dates&gt;&lt;urls&gt;&lt;related-urls&gt;&lt;url&gt;https://github.com/GRIDAPPSD/CIMHub/tree/develop&lt;/url&gt;&lt;/related-urls&gt;&lt;/urls&gt;&lt;/record&gt;&lt;/Cite&gt;&lt;/EndNote&gt;</w:instrText>
+      </w:r>
+      <w:r>
+        <w:fldChar w:fldCharType="separate"/>
+      </w:r>
+      <w:r>
+        <w:rPr>
+          <w:noProof/>
+        </w:rPr>
+        <w:t>[5]</w:t>
+      </w:r>
+      <w:r>
+        <w:fldChar w:fldCharType="end"/>
+      </w:r>
+      <w:r>
+        <w:t xml:space="preserve">, to create a file with the same content as </w:t>
+      </w:r>
+      <w:r>
+        <w:rPr>
+          <w:i/>
+          <w:iCs/>
+        </w:rPr>
+        <w:t>ieee13cdpsm.xml</w:t>
+      </w:r>
+      <w:r>
+        <w:t>. This combination step is needed when two or more tools must collaborate to produce the complete set of six files.</w:t>
       </w:r>
     </w:p>
     <w:p>
@@ -1672,6 +1878,19 @@
       <w:proofErr w:type="spellEnd"/>
       <w:r>
         <w:t xml:space="preserve"> values will be properly maintained.</w:t>
+      </w:r>
+      <w:r>
+        <w:t xml:space="preserve"> This step produces one output file, named like </w:t>
+      </w:r>
+      <w:r>
+        <w:rPr>
+          <w:i/>
+          <w:iCs/>
+        </w:rPr>
+        <w:t>IEEE13Nodeckt_EXP_UUIDS.CSV</w:t>
+      </w:r>
+      <w:r>
+        <w:t>.</w:t>
       </w:r>
     </w:p>
     <w:p>
@@ -1806,6 +2025,7 @@
         <w:pStyle w:val="Heading2"/>
       </w:pPr>
       <w:r>
+        <w:lastRenderedPageBreak/>
         <w:t>References</w:t>
       </w:r>
     </w:p>
@@ -1890,7 +2110,6 @@
         <w:ind w:left="720" w:hanging="720"/>
       </w:pPr>
       <w:r>
-        <w:lastRenderedPageBreak/>
         <w:t>[3]</w:t>
       </w:r>
       <w:r>
@@ -1962,8 +2181,6 @@
       <w:r>
         <w:fldChar w:fldCharType="end"/>
       </w:r>
-      <w:bookmarkStart w:id="0" w:name="_GoBack"/>
-      <w:bookmarkEnd w:id="0"/>
     </w:p>
     <w:sectPr>
       <w:type w:val="continuous"/>
@@ -1977,7 +2194,7 @@
 </file>
 
 <file path=word/endnotes.xml><?xml version="1.0" encoding="utf-8"?>
-<w:endnotes xmlns:wpc="http://schemas.microsoft.com/office/word/2010/wordprocessingCanvas" xmlns:cx="http://schemas.microsoft.com/office/drawing/2014/chartex" xmlns:cx1="http://schemas.microsoft.com/office/drawing/2015/9/8/chartex" xmlns:cx2="http://schemas.microsoft.com/office/drawing/2015/10/21/chartex" xmlns:cx3="http://schemas.microsoft.com/office/drawing/2016/5/9/chartex" xmlns:cx4="http://schemas.microsoft.com/office/drawing/2016/5/10/chartex" xmlns:cx5="http://schemas.microsoft.com/office/drawing/2016/5/11/chartex" xmlns:cx6="http://schemas.microsoft.com/office/drawing/2016/5/12/chartex" xmlns:cx7="http://schemas.microsoft.com/office/drawing/2016/5/13/chartex" xmlns:cx8="http://schemas.microsoft.com/office/drawing/2016/5/14/chartex" xmlns:mc="http://schemas.openxmlformats.org/markup-compatibility/2006" xmlns:aink="http://schemas.microsoft.com/office/drawing/2016/ink" xmlns:am3d="http://schemas.microsoft.com/office/drawing/2017/model3d" xmlns:o="urn:schemas-microsoft-com:office:office" xmlns:r="http://schemas.openxmlformats.org/officeDocument/2006/relationships" xmlns:m="http://schemas.openxmlformats.org/officeDocument/2006/math" xmlns:v="urn:schemas-microsoft-com:vml" xmlns:wp14="http://schemas.microsoft.com/office/word/2010/wordprocessingDrawing" xmlns:wp="http://schemas.openxmlformats.org/drawingml/2006/wordprocessingDrawing" xmlns:w10="urn:schemas-microsoft-com:office:word" xmlns:w="http://schemas.openxmlformats.org/wordprocessingml/2006/main" xmlns:w14="http://schemas.microsoft.com/office/word/2010/wordml" xmlns:w15="http://schemas.microsoft.com/office/word/2012/wordml" xmlns:w16cid="http://schemas.microsoft.com/office/word/2016/wordml/cid" xmlns:w16se="http://schemas.microsoft.com/office/word/2015/wordml/symex" xmlns:wpg="http://schemas.microsoft.com/office/word/2010/wordprocessingGroup" xmlns:wpi="http://schemas.microsoft.com/office/word/2010/wordprocessingInk" xmlns:wne="http://schemas.microsoft.com/office/word/2006/wordml" xmlns:wps="http://schemas.microsoft.com/office/word/2010/wordprocessingShape" mc:Ignorable="w14 w15 w16se w16cid wp14">
+<w:endnotes xmlns:wpc="http://schemas.microsoft.com/office/word/2010/wordprocessingCanvas" xmlns:cx="http://schemas.microsoft.com/office/drawing/2014/chartex" xmlns:cx1="http://schemas.microsoft.com/office/drawing/2015/9/8/chartex" xmlns:cx2="http://schemas.microsoft.com/office/drawing/2015/10/21/chartex" xmlns:cx3="http://schemas.microsoft.com/office/drawing/2016/5/9/chartex" xmlns:cx4="http://schemas.microsoft.com/office/drawing/2016/5/10/chartex" xmlns:cx5="http://schemas.microsoft.com/office/drawing/2016/5/11/chartex" xmlns:cx6="http://schemas.microsoft.com/office/drawing/2016/5/12/chartex" xmlns:cx7="http://schemas.microsoft.com/office/drawing/2016/5/13/chartex" xmlns:cx8="http://schemas.microsoft.com/office/drawing/2016/5/14/chartex" xmlns:mc="http://schemas.openxmlformats.org/markup-compatibility/2006" xmlns:aink="http://schemas.microsoft.com/office/drawing/2016/ink" xmlns:am3d="http://schemas.microsoft.com/office/drawing/2017/model3d" xmlns:o="urn:schemas-microsoft-com:office:office" xmlns:r="http://schemas.openxmlformats.org/officeDocument/2006/relationships" xmlns:m="http://schemas.openxmlformats.org/officeDocument/2006/math" xmlns:v="urn:schemas-microsoft-com:vml" xmlns:wp14="http://schemas.microsoft.com/office/word/2010/wordprocessingDrawing" xmlns:wp="http://schemas.openxmlformats.org/drawingml/2006/wordprocessingDrawing" xmlns:w10="urn:schemas-microsoft-com:office:word" xmlns:w="http://schemas.openxmlformats.org/wordprocessingml/2006/main" xmlns:w14="http://schemas.microsoft.com/office/word/2010/wordml" xmlns:w15="http://schemas.microsoft.com/office/word/2012/wordml" xmlns:w16cex="http://schemas.microsoft.com/office/word/2018/wordml/cex" xmlns:w16cid="http://schemas.microsoft.com/office/word/2016/wordml/cid" xmlns:w16="http://schemas.microsoft.com/office/word/2018/wordml" xmlns:w16se="http://schemas.microsoft.com/office/word/2015/wordml/symex" xmlns:wpg="http://schemas.microsoft.com/office/word/2010/wordprocessingGroup" xmlns:wpi="http://schemas.microsoft.com/office/word/2010/wordprocessingInk" xmlns:wne="http://schemas.microsoft.com/office/word/2006/wordml" xmlns:wps="http://schemas.microsoft.com/office/word/2010/wordprocessingShape" mc:Ignorable="w14 w15 w16se w16cid w16 w16cex wp14">
   <w:endnote w:type="separator" w:id="-1">
     <w:p>
       <w:pPr>
@@ -2002,7 +2219,7 @@
 </file>
 
 <file path=word/footer1.xml><?xml version="1.0" encoding="utf-8"?>
-<w:ftr xmlns:wpc="http://schemas.microsoft.com/office/word/2010/wordprocessingCanvas" xmlns:cx="http://schemas.microsoft.com/office/drawing/2014/chartex" xmlns:cx1="http://schemas.microsoft.com/office/drawing/2015/9/8/chartex" xmlns:cx2="http://schemas.microsoft.com/office/drawing/2015/10/21/chartex" xmlns:cx3="http://schemas.microsoft.com/office/drawing/2016/5/9/chartex" xmlns:cx4="http://schemas.microsoft.com/office/drawing/2016/5/10/chartex" xmlns:cx5="http://schemas.microsoft.com/office/drawing/2016/5/11/chartex" xmlns:cx6="http://schemas.microsoft.com/office/drawing/2016/5/12/chartex" xmlns:cx7="http://schemas.microsoft.com/office/drawing/2016/5/13/chartex" xmlns:cx8="http://schemas.microsoft.com/office/drawing/2016/5/14/chartex" xmlns:mc="http://schemas.openxmlformats.org/markup-compatibility/2006" xmlns:aink="http://schemas.microsoft.com/office/drawing/2016/ink" xmlns:am3d="http://schemas.microsoft.com/office/drawing/2017/model3d" xmlns:o="urn:schemas-microsoft-com:office:office" xmlns:r="http://schemas.openxmlformats.org/officeDocument/2006/relationships" xmlns:m="http://schemas.openxmlformats.org/officeDocument/2006/math" xmlns:v="urn:schemas-microsoft-com:vml" xmlns:wp14="http://schemas.microsoft.com/office/word/2010/wordprocessingDrawing" xmlns:wp="http://schemas.openxmlformats.org/drawingml/2006/wordprocessingDrawing" xmlns:w10="urn:schemas-microsoft-com:office:word" xmlns:w="http://schemas.openxmlformats.org/wordprocessingml/2006/main" xmlns:w14="http://schemas.microsoft.com/office/word/2010/wordml" xmlns:w15="http://schemas.microsoft.com/office/word/2012/wordml" xmlns:w16cid="http://schemas.microsoft.com/office/word/2016/wordml/cid" xmlns:w16se="http://schemas.microsoft.com/office/word/2015/wordml/symex" xmlns:wpg="http://schemas.microsoft.com/office/word/2010/wordprocessingGroup" xmlns:wpi="http://schemas.microsoft.com/office/word/2010/wordprocessingInk" xmlns:wne="http://schemas.microsoft.com/office/word/2006/wordml" xmlns:wps="http://schemas.microsoft.com/office/word/2010/wordprocessingShape" mc:Ignorable="w14 w15 w16se w16cid wp14">
+<w:ftr xmlns:wpc="http://schemas.microsoft.com/office/word/2010/wordprocessingCanvas" xmlns:cx="http://schemas.microsoft.com/office/drawing/2014/chartex" xmlns:cx1="http://schemas.microsoft.com/office/drawing/2015/9/8/chartex" xmlns:cx2="http://schemas.microsoft.com/office/drawing/2015/10/21/chartex" xmlns:cx3="http://schemas.microsoft.com/office/drawing/2016/5/9/chartex" xmlns:cx4="http://schemas.microsoft.com/office/drawing/2016/5/10/chartex" xmlns:cx5="http://schemas.microsoft.com/office/drawing/2016/5/11/chartex" xmlns:cx6="http://schemas.microsoft.com/office/drawing/2016/5/12/chartex" xmlns:cx7="http://schemas.microsoft.com/office/drawing/2016/5/13/chartex" xmlns:cx8="http://schemas.microsoft.com/office/drawing/2016/5/14/chartex" xmlns:mc="http://schemas.openxmlformats.org/markup-compatibility/2006" xmlns:aink="http://schemas.microsoft.com/office/drawing/2016/ink" xmlns:am3d="http://schemas.microsoft.com/office/drawing/2017/model3d" xmlns:o="urn:schemas-microsoft-com:office:office" xmlns:r="http://schemas.openxmlformats.org/officeDocument/2006/relationships" xmlns:m="http://schemas.openxmlformats.org/officeDocument/2006/math" xmlns:v="urn:schemas-microsoft-com:vml" xmlns:wp14="http://schemas.microsoft.com/office/word/2010/wordprocessingDrawing" xmlns:wp="http://schemas.openxmlformats.org/drawingml/2006/wordprocessingDrawing" xmlns:w10="urn:schemas-microsoft-com:office:word" xmlns:w="http://schemas.openxmlformats.org/wordprocessingml/2006/main" xmlns:w14="http://schemas.microsoft.com/office/word/2010/wordml" xmlns:w15="http://schemas.microsoft.com/office/word/2012/wordml" xmlns:w16cex="http://schemas.microsoft.com/office/word/2018/wordml/cex" xmlns:w16cid="http://schemas.microsoft.com/office/word/2016/wordml/cid" xmlns:w16="http://schemas.microsoft.com/office/word/2018/wordml" xmlns:w16se="http://schemas.microsoft.com/office/word/2015/wordml/symex" xmlns:wpg="http://schemas.microsoft.com/office/word/2010/wordprocessingGroup" xmlns:wpi="http://schemas.microsoft.com/office/word/2010/wordprocessingInk" xmlns:wne="http://schemas.microsoft.com/office/word/2006/wordml" xmlns:wps="http://schemas.microsoft.com/office/word/2010/wordprocessingShape" mc:Ignorable="w14 w15 w16se w16cid w16 w16cex wp14">
   <w:p>
     <w:pPr>
       <w:pStyle w:val="Footer"/>
@@ -2087,7 +2304,7 @@
         <w:i/>
         <w:noProof/>
       </w:rPr>
-      <w:t>5/10/2020</w:t>
+      <w:t>10/13/2021</w:t>
     </w:r>
     <w:r>
       <w:rPr>
@@ -2101,7 +2318,7 @@
 </file>
 
 <file path=word/footnotes.xml><?xml version="1.0" encoding="utf-8"?>
-<w:footnotes xmlns:wpc="http://schemas.microsoft.com/office/word/2010/wordprocessingCanvas" xmlns:cx="http://schemas.microsoft.com/office/drawing/2014/chartex" xmlns:cx1="http://schemas.microsoft.com/office/drawing/2015/9/8/chartex" xmlns:cx2="http://schemas.microsoft.com/office/drawing/2015/10/21/chartex" xmlns:cx3="http://schemas.microsoft.com/office/drawing/2016/5/9/chartex" xmlns:cx4="http://schemas.microsoft.com/office/drawing/2016/5/10/chartex" xmlns:cx5="http://schemas.microsoft.com/office/drawing/2016/5/11/chartex" xmlns:cx6="http://schemas.microsoft.com/office/drawing/2016/5/12/chartex" xmlns:cx7="http://schemas.microsoft.com/office/drawing/2016/5/13/chartex" xmlns:cx8="http://schemas.microsoft.com/office/drawing/2016/5/14/chartex" xmlns:mc="http://schemas.openxmlformats.org/markup-compatibility/2006" xmlns:aink="http://schemas.microsoft.com/office/drawing/2016/ink" xmlns:am3d="http://schemas.microsoft.com/office/drawing/2017/model3d" xmlns:o="urn:schemas-microsoft-com:office:office" xmlns:r="http://schemas.openxmlformats.org/officeDocument/2006/relationships" xmlns:m="http://schemas.openxmlformats.org/officeDocument/2006/math" xmlns:v="urn:schemas-microsoft-com:vml" xmlns:wp14="http://schemas.microsoft.com/office/word/2010/wordprocessingDrawing" xmlns:wp="http://schemas.openxmlformats.org/drawingml/2006/wordprocessingDrawing" xmlns:w10="urn:schemas-microsoft-com:office:word" xmlns:w="http://schemas.openxmlformats.org/wordprocessingml/2006/main" xmlns:w14="http://schemas.microsoft.com/office/word/2010/wordml" xmlns:w15="http://schemas.microsoft.com/office/word/2012/wordml" xmlns:w16cid="http://schemas.microsoft.com/office/word/2016/wordml/cid" xmlns:w16se="http://schemas.microsoft.com/office/word/2015/wordml/symex" xmlns:wpg="http://schemas.microsoft.com/office/word/2010/wordprocessingGroup" xmlns:wpi="http://schemas.microsoft.com/office/word/2010/wordprocessingInk" xmlns:wne="http://schemas.microsoft.com/office/word/2006/wordml" xmlns:wps="http://schemas.microsoft.com/office/word/2010/wordprocessingShape" mc:Ignorable="w14 w15 w16se w16cid wp14">
+<w:footnotes xmlns:wpc="http://schemas.microsoft.com/office/word/2010/wordprocessingCanvas" xmlns:cx="http://schemas.microsoft.com/office/drawing/2014/chartex" xmlns:cx1="http://schemas.microsoft.com/office/drawing/2015/9/8/chartex" xmlns:cx2="http://schemas.microsoft.com/office/drawing/2015/10/21/chartex" xmlns:cx3="http://schemas.microsoft.com/office/drawing/2016/5/9/chartex" xmlns:cx4="http://schemas.microsoft.com/office/drawing/2016/5/10/chartex" xmlns:cx5="http://schemas.microsoft.com/office/drawing/2016/5/11/chartex" xmlns:cx6="http://schemas.microsoft.com/office/drawing/2016/5/12/chartex" xmlns:cx7="http://schemas.microsoft.com/office/drawing/2016/5/13/chartex" xmlns:cx8="http://schemas.microsoft.com/office/drawing/2016/5/14/chartex" xmlns:mc="http://schemas.openxmlformats.org/markup-compatibility/2006" xmlns:aink="http://schemas.microsoft.com/office/drawing/2016/ink" xmlns:am3d="http://schemas.microsoft.com/office/drawing/2017/model3d" xmlns:o="urn:schemas-microsoft-com:office:office" xmlns:r="http://schemas.openxmlformats.org/officeDocument/2006/relationships" xmlns:m="http://schemas.openxmlformats.org/officeDocument/2006/math" xmlns:v="urn:schemas-microsoft-com:vml" xmlns:wp14="http://schemas.microsoft.com/office/word/2010/wordprocessingDrawing" xmlns:wp="http://schemas.openxmlformats.org/drawingml/2006/wordprocessingDrawing" xmlns:w10="urn:schemas-microsoft-com:office:word" xmlns:w="http://schemas.openxmlformats.org/wordprocessingml/2006/main" xmlns:w14="http://schemas.microsoft.com/office/word/2010/wordml" xmlns:w15="http://schemas.microsoft.com/office/word/2012/wordml" xmlns:w16cex="http://schemas.microsoft.com/office/word/2018/wordml/cex" xmlns:w16cid="http://schemas.microsoft.com/office/word/2016/wordml/cid" xmlns:w16="http://schemas.microsoft.com/office/word/2018/wordml" xmlns:w16se="http://schemas.microsoft.com/office/word/2015/wordml/symex" xmlns:wpg="http://schemas.microsoft.com/office/word/2010/wordprocessingGroup" xmlns:wpi="http://schemas.microsoft.com/office/word/2010/wordprocessingInk" xmlns:wne="http://schemas.microsoft.com/office/word/2006/wordml" xmlns:wps="http://schemas.microsoft.com/office/word/2010/wordprocessingShape" mc:Ignorable="w14 w15 w16se w16cid w16 w16cex wp14">
   <w:footnote w:type="separator" w:id="-1">
     <w:p>
       <w:pPr>
@@ -2119,22 +2336,6 @@
       </w:pPr>
       <w:r>
         <w:continuationSeparator/>
-      </w:r>
-    </w:p>
-  </w:footnote>
-  <w:footnote w:id="1">
-    <w:p>
-      <w:pPr>
-        <w:pStyle w:val="FootnoteText"/>
-      </w:pPr>
-      <w:r>
-        <w:rPr>
-          <w:rStyle w:val="FootnoteReference"/>
-        </w:rPr>
-        <w:footnoteRef/>
-      </w:r>
-      <w:r>
-        <w:t xml:space="preserve"> Timing is uncertain due to the Coronavirus pandemic.</w:t>
       </w:r>
     </w:p>
   </w:footnote>
@@ -2142,7 +2343,7 @@
 </file>
 
 <file path=word/header1.xml><?xml version="1.0" encoding="utf-8"?>
-<w:hdr xmlns:wpc="http://schemas.microsoft.com/office/word/2010/wordprocessingCanvas" xmlns:cx="http://schemas.microsoft.com/office/drawing/2014/chartex" xmlns:cx1="http://schemas.microsoft.com/office/drawing/2015/9/8/chartex" xmlns:cx2="http://schemas.microsoft.com/office/drawing/2015/10/21/chartex" xmlns:cx3="http://schemas.microsoft.com/office/drawing/2016/5/9/chartex" xmlns:cx4="http://schemas.microsoft.com/office/drawing/2016/5/10/chartex" xmlns:cx5="http://schemas.microsoft.com/office/drawing/2016/5/11/chartex" xmlns:cx6="http://schemas.microsoft.com/office/drawing/2016/5/12/chartex" xmlns:cx7="http://schemas.microsoft.com/office/drawing/2016/5/13/chartex" xmlns:cx8="http://schemas.microsoft.com/office/drawing/2016/5/14/chartex" xmlns:mc="http://schemas.openxmlformats.org/markup-compatibility/2006" xmlns:aink="http://schemas.microsoft.com/office/drawing/2016/ink" xmlns:am3d="http://schemas.microsoft.com/office/drawing/2017/model3d" xmlns:o="urn:schemas-microsoft-com:office:office" xmlns:r="http://schemas.openxmlformats.org/officeDocument/2006/relationships" xmlns:m="http://schemas.openxmlformats.org/officeDocument/2006/math" xmlns:v="urn:schemas-microsoft-com:vml" xmlns:wp14="http://schemas.microsoft.com/office/word/2010/wordprocessingDrawing" xmlns:wp="http://schemas.openxmlformats.org/drawingml/2006/wordprocessingDrawing" xmlns:w10="urn:schemas-microsoft-com:office:word" xmlns:w="http://schemas.openxmlformats.org/wordprocessingml/2006/main" xmlns:w14="http://schemas.microsoft.com/office/word/2010/wordml" xmlns:w15="http://schemas.microsoft.com/office/word/2012/wordml" xmlns:w16cid="http://schemas.microsoft.com/office/word/2016/wordml/cid" xmlns:w16se="http://schemas.microsoft.com/office/word/2015/wordml/symex" xmlns:wpg="http://schemas.microsoft.com/office/word/2010/wordprocessingGroup" xmlns:wpi="http://schemas.microsoft.com/office/word/2010/wordprocessingInk" xmlns:wne="http://schemas.microsoft.com/office/word/2006/wordml" xmlns:wps="http://schemas.microsoft.com/office/word/2010/wordprocessingShape" mc:Ignorable="w14 w15 w16se w16cid wp14">
+<w:hdr xmlns:wpc="http://schemas.microsoft.com/office/word/2010/wordprocessingCanvas" xmlns:cx="http://schemas.microsoft.com/office/drawing/2014/chartex" xmlns:cx1="http://schemas.microsoft.com/office/drawing/2015/9/8/chartex" xmlns:cx2="http://schemas.microsoft.com/office/drawing/2015/10/21/chartex" xmlns:cx3="http://schemas.microsoft.com/office/drawing/2016/5/9/chartex" xmlns:cx4="http://schemas.microsoft.com/office/drawing/2016/5/10/chartex" xmlns:cx5="http://schemas.microsoft.com/office/drawing/2016/5/11/chartex" xmlns:cx6="http://schemas.microsoft.com/office/drawing/2016/5/12/chartex" xmlns:cx7="http://schemas.microsoft.com/office/drawing/2016/5/13/chartex" xmlns:cx8="http://schemas.microsoft.com/office/drawing/2016/5/14/chartex" xmlns:mc="http://schemas.openxmlformats.org/markup-compatibility/2006" xmlns:aink="http://schemas.microsoft.com/office/drawing/2016/ink" xmlns:am3d="http://schemas.microsoft.com/office/drawing/2017/model3d" xmlns:o="urn:schemas-microsoft-com:office:office" xmlns:r="http://schemas.openxmlformats.org/officeDocument/2006/relationships" xmlns:m="http://schemas.openxmlformats.org/officeDocument/2006/math" xmlns:v="urn:schemas-microsoft-com:vml" xmlns:wp14="http://schemas.microsoft.com/office/word/2010/wordprocessingDrawing" xmlns:wp="http://schemas.openxmlformats.org/drawingml/2006/wordprocessingDrawing" xmlns:w10="urn:schemas-microsoft-com:office:word" xmlns:w="http://schemas.openxmlformats.org/wordprocessingml/2006/main" xmlns:w14="http://schemas.microsoft.com/office/word/2010/wordml" xmlns:w15="http://schemas.microsoft.com/office/word/2012/wordml" xmlns:w16cex="http://schemas.microsoft.com/office/word/2018/wordml/cex" xmlns:w16cid="http://schemas.microsoft.com/office/word/2016/wordml/cid" xmlns:w16="http://schemas.microsoft.com/office/word/2018/wordml" xmlns:w16se="http://schemas.microsoft.com/office/word/2015/wordml/symex" xmlns:wpg="http://schemas.microsoft.com/office/word/2010/wordprocessingGroup" xmlns:wpi="http://schemas.microsoft.com/office/word/2010/wordprocessingInk" xmlns:wne="http://schemas.microsoft.com/office/word/2006/wordml" xmlns:wps="http://schemas.microsoft.com/office/word/2010/wordprocessingShape" mc:Ignorable="w14 w15 w16se w16cid w16 w16cex wp14">
   <w:p>
     <w:pPr>
       <w:pStyle w:val="Header"/>
@@ -2184,7 +2385,7 @@
 </file>
 
 <file path=word/numbering.xml><?xml version="1.0" encoding="utf-8"?>
-<w:numbering xmlns:wpc="http://schemas.microsoft.com/office/word/2010/wordprocessingCanvas" xmlns:cx="http://schemas.microsoft.com/office/drawing/2014/chartex" xmlns:cx1="http://schemas.microsoft.com/office/drawing/2015/9/8/chartex" xmlns:cx2="http://schemas.microsoft.com/office/drawing/2015/10/21/chartex" xmlns:cx3="http://schemas.microsoft.com/office/drawing/2016/5/9/chartex" xmlns:cx4="http://schemas.microsoft.com/office/drawing/2016/5/10/chartex" xmlns:cx5="http://schemas.microsoft.com/office/drawing/2016/5/11/chartex" xmlns:cx6="http://schemas.microsoft.com/office/drawing/2016/5/12/chartex" xmlns:cx7="http://schemas.microsoft.com/office/drawing/2016/5/13/chartex" xmlns:cx8="http://schemas.microsoft.com/office/drawing/2016/5/14/chartex" xmlns:mc="http://schemas.openxmlformats.org/markup-compatibility/2006" xmlns:aink="http://schemas.microsoft.com/office/drawing/2016/ink" xmlns:am3d="http://schemas.microsoft.com/office/drawing/2017/model3d" xmlns:o="urn:schemas-microsoft-com:office:office" xmlns:r="http://schemas.openxmlformats.org/officeDocument/2006/relationships" xmlns:m="http://schemas.openxmlformats.org/officeDocument/2006/math" xmlns:v="urn:schemas-microsoft-com:vml" xmlns:wp14="http://schemas.microsoft.com/office/word/2010/wordprocessingDrawing" xmlns:wp="http://schemas.openxmlformats.org/drawingml/2006/wordprocessingDrawing" xmlns:w10="urn:schemas-microsoft-com:office:word" xmlns:w="http://schemas.openxmlformats.org/wordprocessingml/2006/main" xmlns:w14="http://schemas.microsoft.com/office/word/2010/wordml" xmlns:w15="http://schemas.microsoft.com/office/word/2012/wordml" xmlns:w16cid="http://schemas.microsoft.com/office/word/2016/wordml/cid" xmlns:w16se="http://schemas.microsoft.com/office/word/2015/wordml/symex" xmlns:wpg="http://schemas.microsoft.com/office/word/2010/wordprocessingGroup" xmlns:wpi="http://schemas.microsoft.com/office/word/2010/wordprocessingInk" xmlns:wne="http://schemas.microsoft.com/office/word/2006/wordml" xmlns:wps="http://schemas.microsoft.com/office/word/2010/wordprocessingShape" mc:Ignorable="w14 w15 w16se w16cid wp14">
+<w:numbering xmlns:wpc="http://schemas.microsoft.com/office/word/2010/wordprocessingCanvas" xmlns:cx="http://schemas.microsoft.com/office/drawing/2014/chartex" xmlns:cx1="http://schemas.microsoft.com/office/drawing/2015/9/8/chartex" xmlns:cx2="http://schemas.microsoft.com/office/drawing/2015/10/21/chartex" xmlns:cx3="http://schemas.microsoft.com/office/drawing/2016/5/9/chartex" xmlns:cx4="http://schemas.microsoft.com/office/drawing/2016/5/10/chartex" xmlns:cx5="http://schemas.microsoft.com/office/drawing/2016/5/11/chartex" xmlns:cx6="http://schemas.microsoft.com/office/drawing/2016/5/12/chartex" xmlns:cx7="http://schemas.microsoft.com/office/drawing/2016/5/13/chartex" xmlns:cx8="http://schemas.microsoft.com/office/drawing/2016/5/14/chartex" xmlns:mc="http://schemas.openxmlformats.org/markup-compatibility/2006" xmlns:aink="http://schemas.microsoft.com/office/drawing/2016/ink" xmlns:am3d="http://schemas.microsoft.com/office/drawing/2017/model3d" xmlns:o="urn:schemas-microsoft-com:office:office" xmlns:r="http://schemas.openxmlformats.org/officeDocument/2006/relationships" xmlns:m="http://schemas.openxmlformats.org/officeDocument/2006/math" xmlns:v="urn:schemas-microsoft-com:vml" xmlns:wp14="http://schemas.microsoft.com/office/word/2010/wordprocessingDrawing" xmlns:wp="http://schemas.openxmlformats.org/drawingml/2006/wordprocessingDrawing" xmlns:w10="urn:schemas-microsoft-com:office:word" xmlns:w="http://schemas.openxmlformats.org/wordprocessingml/2006/main" xmlns:w14="http://schemas.microsoft.com/office/word/2010/wordml" xmlns:w15="http://schemas.microsoft.com/office/word/2012/wordml" xmlns:w16cex="http://schemas.microsoft.com/office/word/2018/wordml/cex" xmlns:w16cid="http://schemas.microsoft.com/office/word/2016/wordml/cid" xmlns:w16="http://schemas.microsoft.com/office/word/2018/wordml" xmlns:w16se="http://schemas.microsoft.com/office/word/2015/wordml/symex" xmlns:wpg="http://schemas.microsoft.com/office/word/2010/wordprocessingGroup" xmlns:wpi="http://schemas.microsoft.com/office/word/2010/wordprocessingInk" xmlns:wne="http://schemas.microsoft.com/office/word/2006/wordml" xmlns:wps="http://schemas.microsoft.com/office/word/2010/wordprocessingShape" mc:Ignorable="w14 w15 w16se w16cid w16 w16cex wp14">
   <w:abstractNum w:abstractNumId="0" w15:restartNumberingAfterBreak="0">
     <w:nsid w:val="17E01E8E"/>
     <w:multiLevelType w:val="hybridMultilevel"/>
@@ -2974,7 +3175,7 @@
 </file>
 
 <file path=word/styles.xml><?xml version="1.0" encoding="utf-8"?>
-<w:styles xmlns:mc="http://schemas.openxmlformats.org/markup-compatibility/2006" xmlns:r="http://schemas.openxmlformats.org/officeDocument/2006/relationships" xmlns:w="http://schemas.openxmlformats.org/wordprocessingml/2006/main" xmlns:w14="http://schemas.microsoft.com/office/word/2010/wordml" xmlns:w15="http://schemas.microsoft.com/office/word/2012/wordml" xmlns:w16cid="http://schemas.microsoft.com/office/word/2016/wordml/cid" xmlns:w16se="http://schemas.microsoft.com/office/word/2015/wordml/symex" mc:Ignorable="w14 w15 w16se w16cid">
+<w:styles xmlns:mc="http://schemas.openxmlformats.org/markup-compatibility/2006" xmlns:r="http://schemas.openxmlformats.org/officeDocument/2006/relationships" xmlns:w="http://schemas.openxmlformats.org/wordprocessingml/2006/main" xmlns:w14="http://schemas.microsoft.com/office/word/2010/wordml" xmlns:w15="http://schemas.microsoft.com/office/word/2012/wordml" xmlns:w16cex="http://schemas.microsoft.com/office/word/2018/wordml/cex" xmlns:w16cid="http://schemas.microsoft.com/office/word/2016/wordml/cid" xmlns:w16="http://schemas.microsoft.com/office/word/2018/wordml" xmlns:w16se="http://schemas.microsoft.com/office/word/2015/wordml/symex" mc:Ignorable="w14 w15 w16se w16cid w16 w16cex">
   <w:docDefaults>
     <w:rPrDefault>
       <w:rPr>
@@ -2990,7 +3191,7 @@
       </w:pPr>
     </w:pPrDefault>
   </w:docDefaults>
-  <w:latentStyles w:defLockedState="0" w:defUIPriority="99" w:defSemiHidden="0" w:defUnhideWhenUsed="0" w:defQFormat="0" w:count="377">
+  <w:latentStyles w:defLockedState="0" w:defUIPriority="99" w:defSemiHidden="0" w:defUnhideWhenUsed="0" w:defQFormat="0" w:count="376">
     <w:lsdException w:name="Normal" w:uiPriority="0" w:qFormat="1"/>
     <w:lsdException w:name="heading 1" w:uiPriority="9" w:qFormat="1"/>
     <w:lsdException w:name="heading 2" w:semiHidden="1" w:uiPriority="9" w:unhideWhenUsed="1" w:qFormat="1"/>
@@ -3096,6 +3297,7 @@
     <w:lsdException w:name="HTML Sample" w:semiHidden="1" w:unhideWhenUsed="1"/>
     <w:lsdException w:name="HTML Typewriter" w:semiHidden="1" w:unhideWhenUsed="1"/>
     <w:lsdException w:name="HTML Variable" w:semiHidden="1" w:unhideWhenUsed="1"/>
+    <w:lsdException w:name="Normal Table" w:semiHidden="1" w:unhideWhenUsed="1"/>
     <w:lsdException w:name="annotation subject" w:semiHidden="1" w:unhideWhenUsed="1"/>
     <w:lsdException w:name="No List" w:semiHidden="1" w:unhideWhenUsed="1"/>
     <w:lsdException w:name="Outline List 1" w:semiHidden="1" w:unhideWhenUsed="1"/>
@@ -3142,8 +3344,10 @@
     <w:lsdException w:name="Table Subtle 2" w:semiHidden="1" w:unhideWhenUsed="1"/>
     <w:lsdException w:name="Table Web 1" w:semiHidden="1" w:unhideWhenUsed="1"/>
     <w:lsdException w:name="Table Web 2" w:semiHidden="1" w:unhideWhenUsed="1"/>
+    <w:lsdException w:name="Table Web 3" w:semiHidden="1" w:unhideWhenUsed="1"/>
     <w:lsdException w:name="Balloon Text" w:semiHidden="1" w:unhideWhenUsed="1"/>
     <w:lsdException w:name="Table Grid" w:uiPriority="39"/>
+    <w:lsdException w:name="Table Theme" w:semiHidden="1" w:unhideWhenUsed="1"/>
     <w:lsdException w:name="Placeholder Text" w:semiHidden="1"/>
     <w:lsdException w:name="No Spacing" w:uiPriority="1" w:qFormat="1"/>
     <w:lsdException w:name="Light Shading" w:uiPriority="60"/>
@@ -3364,7 +3568,6 @@
     <w:lsdException w:name="Hashtag" w:semiHidden="1" w:unhideWhenUsed="1"/>
     <w:lsdException w:name="Unresolved Mention" w:semiHidden="1" w:unhideWhenUsed="1"/>
     <w:lsdException w:name="Smart Link" w:semiHidden="1" w:unhideWhenUsed="1"/>
-    <w:lsdException w:name="Smart Link Error" w:semiHidden="1" w:unhideWhenUsed="1"/>
   </w:latentStyles>
   <w:style w:type="paragraph" w:default="1" w:styleId="Normal">
     <w:name w:val="Normal"/>
@@ -3668,6 +3871,18 @@
       <w:shd w:val="clear" w:color="auto" w:fill="E1DFDD"/>
     </w:rPr>
   </w:style>
+  <w:style w:type="character" w:styleId="FollowedHyperlink">
+    <w:name w:val="FollowedHyperlink"/>
+    <w:basedOn w:val="DefaultParagraphFont"/>
+    <w:uiPriority w:val="99"/>
+    <w:semiHidden/>
+    <w:unhideWhenUsed/>
+    <w:rsid w:val="0057005E"/>
+    <w:rPr>
+      <w:color w:val="954F72" w:themeColor="followedHyperlink"/>
+      <w:u w:val="single"/>
+    </w:rPr>
+  </w:style>
 </w:styles>
 </file>
 

</xml_diff>